<commit_message>
fixed api issue and documentation updates
</commit_message>
<xml_diff>
--- a/Documentation.docx
+++ b/Documentation.docx
@@ -21,68 +21,82 @@
           <w:szCs w:val="32"/>
           <w:u w:val="single"/>
         </w:rPr>
-        <w:t xml:space="preserve">Prospect </w:t>
-      </w:r>
-      <w:r>
+        <w:t>Prospect Lead Predictor</w:t>
+      </w:r>
+    </w:p>
+    <w:p>
+      <w:pPr>
+        <w:ind w:firstLine="720"/>
+      </w:pPr>
+      <w:r>
+        <w:t xml:space="preserve">We are planning to implement a model that predicts prospect converted to Leased or Unqualified. this will help the marketing people and as well to the property owners to see in depth what features he opted, for example if the price range between so and so are mostly predicted as active lease </w:t>
+      </w:r>
+      <w:proofErr w:type="spellStart"/>
+      <w:r>
+        <w:t>etc</w:t>
+      </w:r>
+      <w:proofErr w:type="spellEnd"/>
+      <w:r>
+        <w:t>, ...</w:t>
+      </w:r>
+    </w:p>
+    <w:p>
+      <w:pPr>
         <w:rPr>
           <w:b/>
           <w:bCs/>
-          <w:sz w:val="32"/>
-          <w:szCs w:val="32"/>
-          <w:u w:val="single"/>
-        </w:rPr>
-        <w:t>Lead P</w:t>
-      </w:r>
+        </w:rPr>
+      </w:pPr>
       <w:r>
         <w:rPr>
           <w:b/>
           <w:bCs/>
-          <w:sz w:val="32"/>
-          <w:szCs w:val="32"/>
+        </w:rPr>
+        <w:t>Features:</w:t>
+      </w:r>
+    </w:p>
+    <w:p>
+      <w:pPr>
+        <w:rPr>
           <w:u w:val="single"/>
         </w:rPr>
-        <w:t>redict</w:t>
-      </w:r>
-      <w:r>
-        <w:rPr>
-          <w:b/>
-          <w:bCs/>
-          <w:sz w:val="32"/>
-          <w:szCs w:val="32"/>
+      </w:pPr>
+      <w:r>
+        <w:tab/>
+      </w:r>
+      <w:r>
+        <w:rPr>
           <w:u w:val="single"/>
         </w:rPr>
-        <w:t>or</w:t>
-      </w:r>
-    </w:p>
-    <w:p>
-      <w:pPr>
-        <w:ind w:firstLine="720"/>
-      </w:pPr>
-      <w:r>
-        <w:t xml:space="preserve">We are planning to implement a model that predicts prospect converted to Leased or Unqualified. this will help the marketing people and as well to the property owners to see in depth what features he opted, for example if the price range between so and so are mostly predicted as active lease </w:t>
-      </w:r>
-      <w:proofErr w:type="spellStart"/>
-      <w:proofErr w:type="gramStart"/>
-      <w:r>
-        <w:t>etc</w:t>
-      </w:r>
-      <w:proofErr w:type="spellEnd"/>
-      <w:r>
-        <w:t>,...</w:t>
-      </w:r>
-      <w:proofErr w:type="gramEnd"/>
-    </w:p>
-    <w:p>
-      <w:r>
-        <w:t>Features:</w:t>
-      </w:r>
-    </w:p>
-    <w:p>
+        <w:t>Functional:</w:t>
+      </w:r>
+    </w:p>
+    <w:p>
+      <w:pPr>
+        <w:ind w:left="720" w:firstLine="720"/>
+      </w:pPr>
+      <w:r>
+        <w:t xml:space="preserve">1) Lead form, where consumer provide his basic information as we currently have in OneSite.     </w:t>
+      </w:r>
+    </w:p>
+    <w:p>
+      <w:pPr>
+        <w:ind w:left="720" w:firstLine="720"/>
+      </w:pPr>
+      <w:r>
+        <w:t xml:space="preserve">2) Build complete workflow for creating Model, API to predict based on created model    </w:t>
+      </w:r>
+    </w:p>
+    <w:p>
+      <w:r>
+        <w:t xml:space="preserve">        </w:t>
+      </w:r>
       <w:r>
         <w:tab/>
       </w:r>
       <w:r>
-        <w:t>Functional:</w:t>
+        <w:tab/>
+        <w:t xml:space="preserve">3) Notification for Site leasing agent. </w:t>
       </w:r>
     </w:p>
     <w:p>
@@ -90,48 +104,22 @@
         <w:ind w:left="720" w:firstLine="720"/>
       </w:pPr>
       <w:r>
-        <w:t xml:space="preserve">1) Lead form, where consumer provide his basic information as we currently have in OneSite.     </w:t>
-      </w:r>
-    </w:p>
-    <w:p>
-      <w:pPr>
-        <w:ind w:left="720" w:firstLine="720"/>
-      </w:pPr>
-      <w:r>
-        <w:t xml:space="preserve">2) Build complete workflow for creating Model, API to predict based on created model    </w:t>
-      </w:r>
-    </w:p>
-    <w:p>
-      <w:r>
-        <w:t xml:space="preserve">        </w:t>
-      </w:r>
+        <w:t>4) Dashboard for verifying lease status with their key feature</w:t>
+      </w:r>
+    </w:p>
+    <w:p>
+      <w:pPr>
+        <w:rPr>
+          <w:u w:val="single"/>
+        </w:rPr>
+      </w:pPr>
       <w:r>
         <w:tab/>
       </w:r>
       <w:r>
-        <w:tab/>
-        <w:t>3</w:t>
-      </w:r>
-      <w:r>
-        <w:t xml:space="preserve">) Notification for Site leasing agent. </w:t>
-      </w:r>
-    </w:p>
-    <w:p>
-      <w:pPr>
-        <w:ind w:left="720" w:firstLine="720"/>
-      </w:pPr>
-      <w:r>
-        <w:t>4</w:t>
-      </w:r>
-      <w:r>
-        <w:t>) Dashboard for verifying lease status with their key feature</w:t>
-      </w:r>
-    </w:p>
-    <w:p>
-      <w:r>
-        <w:tab/>
-      </w:r>
-      <w:r>
+        <w:rPr>
+          <w:u w:val="single"/>
+        </w:rPr>
         <w:t>Non-functional:</w:t>
       </w:r>
     </w:p>
@@ -148,11 +136,26 @@
       </w:r>
       <w:proofErr w:type="spellStart"/>
       <w:r>
-        <w:t>Docorizing</w:t>
+        <w:t>D</w:t>
+      </w:r>
+      <w:r>
+        <w:t>ockerizing</w:t>
       </w:r>
       <w:proofErr w:type="spellEnd"/>
       <w:r>
-        <w:t xml:space="preserve"> the application</w:t>
+        <w:t xml:space="preserve"> </w:t>
+      </w:r>
+      <w:r>
+        <w:t>the</w:t>
+      </w:r>
+      <w:r>
+        <w:t xml:space="preserve"> python </w:t>
+      </w:r>
+      <w:r>
+        <w:t>application</w:t>
+      </w:r>
+      <w:r>
+        <w:t>.</w:t>
       </w:r>
     </w:p>
     <w:p>
@@ -160,24 +163,27 @@
         <w:ind w:left="720" w:firstLine="720"/>
       </w:pPr>
       <w:r>
-        <w:t xml:space="preserve">2) </w:t>
-      </w:r>
-      <w:r>
-        <w:t>Continuous</w:t>
-      </w:r>
-      <w:r>
-        <w:t xml:space="preserve"> Integration using GitHub actions</w:t>
+        <w:t>2) Continuous Integration using GitHub actions</w:t>
+      </w:r>
+      <w:r>
+        <w:t>.</w:t>
       </w:r>
     </w:p>
     <w:p>
       <w:pPr>
         <w:ind w:left="720" w:firstLine="720"/>
       </w:pPr>
-    </w:p>
-    <w:p>
-      <w:pPr>
-        <w:ind w:left="720" w:firstLine="720"/>
-      </w:pPr>
+      <w:r>
+        <w:t xml:space="preserve">3) </w:t>
+      </w:r>
+      <w:proofErr w:type="spellStart"/>
+      <w:r>
+        <w:t>MLFlow</w:t>
+      </w:r>
+      <w:proofErr w:type="spellEnd"/>
+      <w:r>
+        <w:t xml:space="preserve"> to track the ML model results and artifacts.</w:t>
+      </w:r>
     </w:p>
     <w:p>
       <w:pPr>
@@ -187,58 +193,41 @@
         <w:rPr>
           <w:rFonts w:asciiTheme="minorHAnsi" w:eastAsiaTheme="minorHAnsi" w:hAnsiTheme="minorHAnsi" w:cstheme="minorBidi"/>
           <w:kern w:val="2"/>
-          <w:sz w:val="32"/>
-          <w:szCs w:val="32"/>
-          <w:u w:val="single"/>
+          <w:sz w:val="22"/>
+          <w:szCs w:val="22"/>
           <w14:ligatures w14:val="standardContextual"/>
         </w:rPr>
       </w:pPr>
-      <w:r>
-        <w:rPr>
-          <w:rFonts w:asciiTheme="minorHAnsi" w:eastAsiaTheme="minorHAnsi" w:hAnsiTheme="minorHAnsi" w:cstheme="minorBidi"/>
-          <w:kern w:val="2"/>
-          <w:sz w:val="32"/>
-          <w:szCs w:val="32"/>
-          <w:u w:val="single"/>
-          <w14:ligatures w14:val="standardContextual"/>
-        </w:rPr>
-        <w:t xml:space="preserve"> </w:t>
-      </w:r>
-      <w:proofErr w:type="spellStart"/>
       <w:r>
         <w:rPr>
           <w:rFonts w:asciiTheme="minorHAnsi" w:eastAsiaTheme="minorHAnsi" w:hAnsiTheme="minorHAnsi" w:cstheme="minorBidi"/>
           <w:b w:val="0"/>
           <w:bCs w:val="0"/>
           <w:kern w:val="2"/>
-          <w:sz w:val="32"/>
-          <w:szCs w:val="32"/>
-          <w:u w:val="single"/>
+          <w:sz w:val="22"/>
+          <w:szCs w:val="22"/>
           <w14:ligatures w14:val="standardContextual"/>
         </w:rPr>
-        <w:t>Tech</w:t>
-      </w:r>
-      <w:r>
-        <w:rPr>
-          <w:rFonts w:asciiTheme="minorHAnsi" w:eastAsiaTheme="minorHAnsi" w:hAnsiTheme="minorHAnsi" w:cstheme="minorBidi"/>
-          <w:b w:val="0"/>
-          <w:bCs w:val="0"/>
-          <w:kern w:val="2"/>
-          <w:sz w:val="32"/>
-          <w:szCs w:val="32"/>
-          <w:u w:val="single"/>
-          <w14:ligatures w14:val="standardContextual"/>
-        </w:rPr>
-        <w:t>Stack</w:t>
-      </w:r>
-      <w:proofErr w:type="spellEnd"/>
+        <w:t xml:space="preserve"> </w:t>
+      </w:r>
+      <w:proofErr w:type="spellStart"/>
       <w:r>
         <w:rPr>
           <w:rFonts w:asciiTheme="minorHAnsi" w:eastAsiaTheme="minorHAnsi" w:hAnsiTheme="minorHAnsi" w:cstheme="minorBidi"/>
           <w:kern w:val="2"/>
-          <w:sz w:val="32"/>
-          <w:szCs w:val="32"/>
-          <w:u w:val="single"/>
+          <w:sz w:val="22"/>
+          <w:szCs w:val="22"/>
+          <w14:ligatures w14:val="standardContextual"/>
+        </w:rPr>
+        <w:t>TechStack</w:t>
+      </w:r>
+      <w:proofErr w:type="spellEnd"/>
+      <w:r>
+        <w:rPr>
+          <w:rFonts w:asciiTheme="minorHAnsi" w:eastAsiaTheme="minorHAnsi" w:hAnsiTheme="minorHAnsi" w:cstheme="minorBidi"/>
+          <w:kern w:val="2"/>
+          <w:sz w:val="22"/>
+          <w:szCs w:val="22"/>
           <w14:ligatures w14:val="standardContextual"/>
         </w:rPr>
         <w:t>:</w:t>
@@ -256,36 +245,28 @@
       <w:r>
         <w:rPr>
           <w:rFonts w:asciiTheme="minorHAnsi" w:eastAsiaTheme="minorHAnsi" w:hAnsiTheme="minorHAnsi" w:cstheme="minorBidi"/>
-          <w:b/>
-          <w:bCs/>
+          <w:kern w:val="2"/>
+          <w:sz w:val="22"/>
+          <w:szCs w:val="22"/>
+          <w14:ligatures w14:val="standardContextual"/>
+        </w:rPr>
+        <w:tab/>
+      </w:r>
+      <w:r>
+        <w:rPr>
+          <w:rFonts w:asciiTheme="minorHAnsi" w:eastAsiaTheme="minorHAnsi" w:hAnsiTheme="minorHAnsi" w:cstheme="minorBidi"/>
           <w:kern w:val="2"/>
           <w:sz w:val="22"/>
           <w:szCs w:val="22"/>
           <w:u w:val="single"/>
           <w14:ligatures w14:val="standardContextual"/>
         </w:rPr>
-        <w:t>Backend</w:t>
-      </w:r>
-      <w:r>
-        <w:rPr>
-          <w:rFonts w:asciiTheme="minorHAnsi" w:eastAsiaTheme="minorHAnsi" w:hAnsiTheme="minorHAnsi" w:cstheme="minorBidi"/>
-          <w:b/>
-          <w:bCs/>
-          <w:kern w:val="2"/>
-          <w:sz w:val="32"/>
-          <w:szCs w:val="32"/>
-          <w:u w:val="single"/>
-          <w14:ligatures w14:val="standardContextual"/>
-        </w:rPr>
-        <w:t>:</w:t>
-      </w:r>
-      <w:r>
-        <w:rPr>
-          <w:b/>
-          <w:bCs/>
-          <w:sz w:val="32"/>
-          <w:szCs w:val="32"/>
-          <w:u w:val="single"/>
+        <w:t>Backend:</w:t>
+      </w:r>
+      <w:r>
+        <w:rPr>
+          <w:rStyle w:val="HTMLCode"/>
+          <w:rFonts w:ascii="Consolas" w:hAnsi="Consolas"/>
         </w:rPr>
         <w:t xml:space="preserve"> </w:t>
       </w:r>
@@ -294,7 +275,44 @@
           <w:rStyle w:val="HTMLCode"/>
           <w:rFonts w:ascii="Consolas" w:hAnsi="Consolas"/>
         </w:rPr>
-        <w:t xml:space="preserve">- we will build on these open-source framework / libraries - </w:t>
+        <w:t xml:space="preserve">- </w:t>
+      </w:r>
+      <w:r>
+        <w:rPr>
+          <w:rStyle w:val="HTMLCode"/>
+          <w:rFonts w:ascii="Consolas" w:hAnsi="Consolas"/>
+        </w:rPr>
+        <w:t xml:space="preserve">Below are the </w:t>
+      </w:r>
+      <w:r>
+        <w:rPr>
+          <w:rStyle w:val="HTMLCode"/>
+          <w:rFonts w:ascii="Consolas" w:hAnsi="Consolas"/>
+        </w:rPr>
+        <w:t xml:space="preserve">framework / libraries </w:t>
+      </w:r>
+      <w:r>
+        <w:rPr>
+          <w:rStyle w:val="HTMLCode"/>
+          <w:rFonts w:ascii="Consolas" w:hAnsi="Consolas"/>
+        </w:rPr>
+        <w:t xml:space="preserve">we have used to build </w:t>
+      </w:r>
+      <w:proofErr w:type="gramStart"/>
+      <w:r>
+        <w:rPr>
+          <w:rStyle w:val="HTMLCode"/>
+          <w:rFonts w:ascii="Consolas" w:hAnsi="Consolas"/>
+        </w:rPr>
+        <w:t>this  application</w:t>
+      </w:r>
+      <w:proofErr w:type="gramEnd"/>
+      <w:r>
+        <w:rPr>
+          <w:rStyle w:val="HTMLCode"/>
+          <w:rFonts w:ascii="Consolas" w:hAnsi="Consolas"/>
+        </w:rPr>
+        <w:t xml:space="preserve"> </w:t>
       </w:r>
     </w:p>
     <w:p>
@@ -318,6 +336,13 @@
           <w:rStyle w:val="HTMLCode"/>
           <w:rFonts w:ascii="Consolas" w:hAnsi="Consolas"/>
         </w:rPr>
+        <w:t xml:space="preserve">      </w:t>
+      </w:r>
+      <w:r>
+        <w:rPr>
+          <w:rStyle w:val="HTMLCode"/>
+          <w:rFonts w:ascii="Consolas" w:hAnsi="Consolas"/>
+        </w:rPr>
         <w:t xml:space="preserve">[Python]: For general purpose coding </w:t>
       </w:r>
     </w:p>
@@ -342,6 +367,13 @@
           <w:rStyle w:val="HTMLCode"/>
           <w:rFonts w:ascii="Consolas" w:hAnsi="Consolas"/>
         </w:rPr>
+        <w:t xml:space="preserve">      </w:t>
+      </w:r>
+      <w:r>
+        <w:rPr>
+          <w:rStyle w:val="HTMLCode"/>
+          <w:rFonts w:ascii="Consolas" w:hAnsi="Consolas"/>
+        </w:rPr>
         <w:t xml:space="preserve">Python Flask: For building API </w:t>
       </w:r>
     </w:p>
@@ -366,6 +398,13 @@
           <w:rStyle w:val="HTMLCode"/>
           <w:rFonts w:ascii="Consolas" w:hAnsi="Consolas"/>
         </w:rPr>
+        <w:t xml:space="preserve">      </w:t>
+      </w:r>
+      <w:r>
+        <w:rPr>
+          <w:rStyle w:val="HTMLCode"/>
+          <w:rFonts w:ascii="Consolas" w:hAnsi="Consolas"/>
+        </w:rPr>
         <w:t xml:space="preserve">[MySQL]: Database </w:t>
       </w:r>
     </w:p>
@@ -390,6 +429,13 @@
           <w:rStyle w:val="HTMLCode"/>
           <w:rFonts w:ascii="Consolas" w:hAnsi="Consolas"/>
         </w:rPr>
+        <w:t xml:space="preserve">      </w:t>
+      </w:r>
+      <w:r>
+        <w:rPr>
+          <w:rStyle w:val="HTMLCode"/>
+          <w:rFonts w:ascii="Consolas" w:hAnsi="Consolas"/>
+        </w:rPr>
         <w:t xml:space="preserve">Kafka: for sending messages. </w:t>
       </w:r>
     </w:p>
@@ -402,21 +448,85 @@
           <w:rFonts w:ascii="Consolas" w:hAnsi="Consolas"/>
         </w:rPr>
       </w:pPr>
-      <w:proofErr w:type="gramStart"/>
-      <w:r>
-        <w:rPr>
-          <w:rStyle w:val="HTMLCode"/>
-          <w:rFonts w:ascii="Consolas" w:hAnsi="Consolas"/>
-        </w:rPr>
-        <w:t>UI :</w:t>
-      </w:r>
-      <w:proofErr w:type="gramEnd"/>
-      <w:r>
-        <w:rPr>
-          <w:rStyle w:val="HTMLCode"/>
-          <w:rFonts w:ascii="Consolas" w:hAnsi="Consolas"/>
-        </w:rPr>
-        <w:t xml:space="preserve"> </w:t>
+      <w:r>
+        <w:rPr>
+          <w:rStyle w:val="HTMLCode"/>
+          <w:rFonts w:ascii="Consolas" w:hAnsi="Consolas"/>
+        </w:rPr>
+        <w:t xml:space="preserve">              </w:t>
+      </w:r>
+      <w:proofErr w:type="spellStart"/>
+      <w:r>
+        <w:rPr>
+          <w:rStyle w:val="HTMLCode"/>
+          <w:rFonts w:ascii="Consolas" w:hAnsi="Consolas"/>
+        </w:rPr>
+        <w:t>MLFlow</w:t>
+      </w:r>
+      <w:proofErr w:type="spellEnd"/>
+      <w:r>
+        <w:rPr>
+          <w:rStyle w:val="HTMLCode"/>
+          <w:rFonts w:ascii="Consolas" w:hAnsi="Consolas"/>
+        </w:rPr>
+        <w:t xml:space="preserve">: </w:t>
+      </w:r>
+      <w:r>
+        <w:rPr>
+          <w:rStyle w:val="HTMLCode"/>
+          <w:rFonts w:ascii="Consolas" w:hAnsi="Consolas"/>
+        </w:rPr>
+        <w:t>M</w:t>
+      </w:r>
+      <w:r>
+        <w:rPr>
+          <w:rStyle w:val="HTMLCode"/>
+          <w:rFonts w:ascii="Consolas" w:hAnsi="Consolas"/>
+        </w:rPr>
+        <w:t xml:space="preserve">anaging the end-to-end machine learning lifecycle. </w:t>
+      </w:r>
+    </w:p>
+    <w:p>
+      <w:pPr>
+        <w:pStyle w:val="HTMLPreformatted"/>
+        <w:spacing w:after="240"/>
+        <w:rPr>
+          <w:rStyle w:val="HTMLCode"/>
+          <w:rFonts w:ascii="Consolas" w:hAnsi="Consolas"/>
+        </w:rPr>
+      </w:pPr>
+      <w:r>
+        <w:rPr>
+          <w:rStyle w:val="HTMLCode"/>
+          <w:rFonts w:ascii="Consolas" w:hAnsi="Consolas"/>
+        </w:rPr>
+        <w:t xml:space="preserve">              Docker: to dockize application for easy installations. </w:t>
+      </w:r>
+    </w:p>
+    <w:p>
+      <w:pPr>
+        <w:pStyle w:val="HTMLPreformatted"/>
+        <w:spacing w:after="240"/>
+        <w:rPr>
+          <w:rStyle w:val="HTMLCode"/>
+          <w:rFonts w:ascii="Consolas" w:hAnsi="Consolas"/>
+          <w:u w:val="single"/>
+        </w:rPr>
+      </w:pPr>
+      <w:r>
+        <w:rPr>
+          <w:rStyle w:val="HTMLCode"/>
+          <w:rFonts w:ascii="Consolas" w:hAnsi="Consolas"/>
+        </w:rPr>
+        <w:tab/>
+      </w:r>
+      <w:r>
+        <w:rPr>
+          <w:rStyle w:val="HTMLCode"/>
+          <w:rFonts w:ascii="Consolas" w:hAnsi="Consolas"/>
+          <w:u w:val="single"/>
+        </w:rPr>
+        <w:t xml:space="preserve">UI: </w:t>
       </w:r>
     </w:p>
     <w:p>
@@ -424,7 +534,7 @@
         <w:pStyle w:val="NormalWeb"/>
         <w:shd w:val="clear" w:color="auto" w:fill="FFFFFF"/>
         <w:spacing w:before="0" w:beforeAutospacing="0" w:after="240" w:afterAutospacing="0"/>
-        <w:ind w:firstLine="720"/>
+        <w:ind w:left="720" w:firstLine="720"/>
         <w:rPr>
           <w:rStyle w:val="HTMLCode"/>
           <w:rFonts w:ascii="Consolas" w:hAnsi="Consolas"/>
@@ -443,17 +553,18 @@
         <w:pStyle w:val="NormalWeb"/>
         <w:shd w:val="clear" w:color="auto" w:fill="FFFFFF"/>
         <w:spacing w:before="0" w:beforeAutospacing="0" w:after="240" w:afterAutospacing="0"/>
-        <w:rPr>
-          <w:rStyle w:val="HTMLCode"/>
-          <w:rFonts w:ascii="Consolas" w:hAnsi="Consolas"/>
-        </w:rPr>
-      </w:pPr>
-      <w:r>
-        <w:rPr>
-          <w:rStyle w:val="HTMLCode"/>
-          <w:rFonts w:ascii="Consolas" w:hAnsi="Consolas"/>
-        </w:rPr>
-        <w:t>Bootstrap: Great UI experience look and feel.</w:t>
+        <w:ind w:left="720" w:firstLine="720"/>
+        <w:rPr>
+          <w:rStyle w:val="HTMLCode"/>
+          <w:rFonts w:ascii="Consolas" w:hAnsi="Consolas"/>
+        </w:rPr>
+      </w:pPr>
+      <w:r>
+        <w:rPr>
+          <w:rStyle w:val="HTMLCode"/>
+          <w:rFonts w:ascii="Consolas" w:hAnsi="Consolas"/>
+        </w:rPr>
+        <w:t>Bootstrap: UI experience look and feel.</w:t>
       </w:r>
     </w:p>
     <w:p>
@@ -465,6 +576,20 @@
           <w:rFonts w:ascii="Consolas" w:hAnsi="Consolas"/>
         </w:rPr>
       </w:pPr>
+      <w:r>
+        <w:rPr>
+          <w:rStyle w:val="HTMLCode"/>
+          <w:rFonts w:ascii="Consolas" w:hAnsi="Consolas"/>
+        </w:rPr>
+        <w:t xml:space="preserve">  </w:t>
+      </w:r>
+      <w:r>
+        <w:rPr>
+          <w:rStyle w:val="HTMLCode"/>
+          <w:rFonts w:ascii="Consolas" w:hAnsi="Consolas"/>
+        </w:rPr>
+        <w:tab/>
+      </w:r>
     </w:p>
     <w:p>
       <w:pPr>
@@ -475,6 +600,13 @@
           <w:rFonts w:ascii="Consolas" w:hAnsi="Consolas"/>
         </w:rPr>
       </w:pPr>
+      <w:r>
+        <w:rPr>
+          <w:rStyle w:val="HTMLCode"/>
+          <w:rFonts w:ascii="Consolas" w:hAnsi="Consolas"/>
+        </w:rPr>
+        <w:tab/>
+      </w:r>
     </w:p>
     <w:p>
       <w:pPr>
@@ -483,6 +615,86 @@
         <w:rPr>
           <w:rStyle w:val="HTMLCode"/>
           <w:rFonts w:ascii="Consolas" w:hAnsi="Consolas"/>
+          <w:u w:val="single"/>
+        </w:rPr>
+      </w:pPr>
+      <w:r>
+        <w:rPr>
+          <w:rStyle w:val="HTMLCode"/>
+          <w:rFonts w:ascii="Consolas" w:hAnsi="Consolas"/>
+        </w:rPr>
+        <w:lastRenderedPageBreak/>
+        <w:tab/>
+      </w:r>
+      <w:r>
+        <w:rPr>
+          <w:rStyle w:val="HTMLCode"/>
+          <w:rFonts w:ascii="Consolas" w:hAnsi="Consolas"/>
+          <w:u w:val="single"/>
+        </w:rPr>
+        <w:t xml:space="preserve">Tool: </w:t>
+      </w:r>
+    </w:p>
+    <w:p>
+      <w:pPr>
+        <w:pStyle w:val="HTMLPreformatted"/>
+        <w:numPr>
+          <w:ilvl w:val="0"/>
+          <w:numId w:val="2"/>
+        </w:numPr>
+        <w:spacing w:after="240"/>
+        <w:rPr>
+          <w:rStyle w:val="HTMLCode"/>
+          <w:rFonts w:ascii="Consolas" w:hAnsi="Consolas"/>
+        </w:rPr>
+      </w:pPr>
+      <w:r>
+        <w:rPr>
+          <w:rStyle w:val="HTMLCode"/>
+          <w:rFonts w:ascii="Consolas" w:hAnsi="Consolas"/>
+        </w:rPr>
+        <w:t>V</w:t>
+      </w:r>
+      <w:r>
+        <w:rPr>
+          <w:rStyle w:val="HTMLCode"/>
+          <w:rFonts w:ascii="Consolas" w:hAnsi="Consolas"/>
+        </w:rPr>
+        <w:t xml:space="preserve">isual </w:t>
+      </w:r>
+      <w:r>
+        <w:rPr>
+          <w:rStyle w:val="HTMLCode"/>
+          <w:rFonts w:ascii="Consolas" w:hAnsi="Consolas"/>
+        </w:rPr>
+        <w:t>S</w:t>
+      </w:r>
+      <w:r>
+        <w:rPr>
+          <w:rStyle w:val="HTMLCode"/>
+          <w:rFonts w:ascii="Consolas" w:hAnsi="Consolas"/>
+        </w:rPr>
+        <w:t>tudio</w:t>
+      </w:r>
+      <w:r>
+        <w:rPr>
+          <w:rStyle w:val="HTMLCode"/>
+          <w:rFonts w:ascii="Consolas" w:hAnsi="Consolas"/>
+        </w:rPr>
+        <w:t xml:space="preserve"> Code.</w:t>
+      </w:r>
+    </w:p>
+    <w:p>
+      <w:pPr>
+        <w:pStyle w:val="HTMLPreformatted"/>
+        <w:numPr>
+          <w:ilvl w:val="0"/>
+          <w:numId w:val="2"/>
+        </w:numPr>
+        <w:spacing w:after="240"/>
+        <w:rPr>
+          <w:rStyle w:val="HTMLCode"/>
+          <w:rFonts w:ascii="Consolas" w:hAnsi="Consolas"/>
         </w:rPr>
       </w:pPr>
       <w:proofErr w:type="spellStart"/>
@@ -491,7 +703,7 @@
           <w:rStyle w:val="HTMLCode"/>
           <w:rFonts w:ascii="Consolas" w:hAnsi="Consolas"/>
         </w:rPr>
-        <w:t>MLFlow</w:t>
+        <w:t>Jupyter</w:t>
       </w:r>
       <w:proofErr w:type="spellEnd"/>
       <w:r>
@@ -499,22 +711,37 @@
           <w:rStyle w:val="HTMLCode"/>
           <w:rFonts w:ascii="Consolas" w:hAnsi="Consolas"/>
         </w:rPr>
-        <w:t xml:space="preserve">: managing the end-to-end machine learning lifecycle. </w:t>
+        <w:t xml:space="preserve"> notebook</w:t>
       </w:r>
     </w:p>
     <w:p>
       <w:pPr>
         <w:pStyle w:val="HTMLPreformatted"/>
+        <w:numPr>
+          <w:ilvl w:val="0"/>
+          <w:numId w:val="2"/>
+        </w:numPr>
         <w:spacing w:after="240"/>
         <w:rPr>
           <w:rStyle w:val="HTMLCode"/>
           <w:rFonts w:ascii="Consolas" w:hAnsi="Consolas"/>
         </w:rPr>
       </w:pPr>
+      <w:r>
+        <w:rPr>
+          <w:rStyle w:val="HTMLCode"/>
+          <w:rFonts w:ascii="Consolas" w:hAnsi="Consolas"/>
+        </w:rPr>
+        <w:t>MS SQL management studio</w:t>
+      </w:r>
     </w:p>
     <w:p>
       <w:pPr>
         <w:pStyle w:val="HTMLPreformatted"/>
+        <w:numPr>
+          <w:ilvl w:val="0"/>
+          <w:numId w:val="2"/>
+        </w:numPr>
         <w:spacing w:after="240"/>
         <w:rPr>
           <w:rStyle w:val="HTMLCode"/>
@@ -526,78 +753,60 @@
           <w:rStyle w:val="HTMLCode"/>
           <w:rFonts w:ascii="Consolas" w:hAnsi="Consolas"/>
         </w:rPr>
-        <w:t xml:space="preserve">Docker: to dockize application for easy installations. </w:t>
-      </w:r>
-    </w:p>
-    <w:p>
-      <w:pPr>
+        <w:t>Docker desktop</w:t>
+      </w:r>
+    </w:p>
+    <w:p>
+      <w:pPr>
+        <w:pStyle w:val="HTMLPreformatted"/>
+        <w:numPr>
+          <w:ilvl w:val="0"/>
+          <w:numId w:val="2"/>
+        </w:numPr>
+        <w:spacing w:after="240"/>
+        <w:rPr>
+          <w:rFonts w:ascii="Consolas" w:hAnsi="Consolas"/>
+        </w:rPr>
+      </w:pPr>
+      <w:r>
+        <w:rPr>
+          <w:rStyle w:val="HTMLCode"/>
+          <w:rFonts w:ascii="Consolas" w:hAnsi="Consolas"/>
+        </w:rPr>
+        <w:t>Git Bash</w:t>
+      </w:r>
+    </w:p>
+    <w:p>
+      <w:pPr>
+        <w:pStyle w:val="Heading2"/>
         <w:shd w:val="clear" w:color="auto" w:fill="FFFFFF"/>
-        <w:spacing w:after="0" w:line="240" w:lineRule="auto"/>
-        <w:ind w:firstLine="720"/>
-        <w:outlineLvl w:val="2"/>
-        <w:rPr>
-          <w:b/>
-          <w:bCs/>
-          <w:sz w:val="32"/>
-          <w:szCs w:val="32"/>
-          <w:u w:val="single"/>
-        </w:rPr>
-      </w:pPr>
-    </w:p>
-    <w:p>
-      <w:pPr>
-        <w:tabs>
-          <w:tab w:val="left" w:pos="916"/>
-          <w:tab w:val="left" w:pos="1832"/>
-          <w:tab w:val="left" w:pos="2748"/>
-          <w:tab w:val="left" w:pos="3664"/>
-          <w:tab w:val="left" w:pos="4580"/>
-          <w:tab w:val="left" w:pos="5496"/>
-          <w:tab w:val="left" w:pos="6412"/>
-          <w:tab w:val="left" w:pos="7328"/>
-          <w:tab w:val="left" w:pos="8244"/>
-          <w:tab w:val="left" w:pos="9160"/>
-          <w:tab w:val="left" w:pos="10076"/>
-          <w:tab w:val="left" w:pos="10992"/>
-          <w:tab w:val="left" w:pos="11908"/>
-          <w:tab w:val="left" w:pos="12824"/>
-          <w:tab w:val="left" w:pos="13740"/>
-          <w:tab w:val="left" w:pos="14656"/>
-        </w:tabs>
-        <w:spacing w:after="240" w:line="240" w:lineRule="auto"/>
-        <w:rPr>
-          <w:b/>
-          <w:bCs/>
-          <w:sz w:val="32"/>
-          <w:szCs w:val="32"/>
-          <w:u w:val="single"/>
-        </w:rPr>
-      </w:pPr>
-      <w:r>
-        <w:rPr>
-          <w:b/>
-          <w:bCs/>
-          <w:sz w:val="32"/>
-          <w:szCs w:val="32"/>
-          <w:u w:val="single"/>
-        </w:rPr>
-        <w:t>- we w</w:t>
-      </w:r>
-    </w:p>
-    <w:p/>
-    <w:p>
-      <w:pPr>
-        <w:ind w:left="720" w:firstLine="720"/>
-      </w:pPr>
-    </w:p>
-    <w:p>
-      <w:pPr>
-        <w:ind w:firstLine="360"/>
-      </w:pPr>
-      <w:r>
+        <w:spacing w:before="0" w:beforeAutospacing="0" w:after="0" w:afterAutospacing="0"/>
+        <w:rPr>
+          <w:rFonts w:asciiTheme="minorHAnsi" w:eastAsiaTheme="minorHAnsi" w:hAnsiTheme="minorHAnsi" w:cstheme="minorBidi"/>
+          <w:kern w:val="2"/>
+          <w:sz w:val="22"/>
+          <w:szCs w:val="22"/>
+          <w14:ligatures w14:val="standardContextual"/>
+        </w:rPr>
+      </w:pPr>
+      <w:r>
+        <w:rPr>
+          <w:rFonts w:asciiTheme="minorHAnsi" w:eastAsiaTheme="minorHAnsi" w:hAnsiTheme="minorHAnsi" w:cstheme="minorBidi"/>
+          <w:kern w:val="2"/>
+          <w:sz w:val="22"/>
+          <w:szCs w:val="22"/>
+          <w14:ligatures w14:val="standardContextual"/>
+        </w:rPr>
         <w:t>Installations</w:t>
       </w:r>
       <w:r>
+        <w:rPr>
+          <w:rFonts w:asciiTheme="minorHAnsi" w:eastAsiaTheme="minorHAnsi" w:hAnsiTheme="minorHAnsi" w:cstheme="minorBidi"/>
+          <w:kern w:val="2"/>
+          <w:sz w:val="22"/>
+          <w:szCs w:val="22"/>
+          <w14:ligatures w14:val="standardContextual"/>
+        </w:rPr>
         <w:t xml:space="preserve">: </w:t>
       </w:r>
     </w:p>
@@ -633,9 +842,9 @@
           <w:noProof/>
         </w:rPr>
         <w:drawing>
-          <wp:inline distT="0" distB="0" distL="0" distR="0" wp14:anchorId="672D2C51" wp14:editId="1526E9B6">
+          <wp:inline distT="0" distB="0" distL="0" distR="0" wp14:anchorId="672D2C51" wp14:editId="6EC40916">
             <wp:extent cx="4440216" cy="3061252"/>
-            <wp:effectExtent l="0" t="0" r="0" b="6350"/>
+            <wp:effectExtent l="95250" t="95250" r="93980" b="101600"/>
             <wp:docPr id="2" name="Picture 2"/>
             <wp:cNvGraphicFramePr>
               <a:graphicFrameLocks xmlns:a="http://schemas.openxmlformats.org/drawingml/2006/main" noChangeAspect="1"/>
@@ -650,7 +859,7 @@
                     </pic:cNvPicPr>
                   </pic:nvPicPr>
                   <pic:blipFill>
-                    <a:blip r:embed="rId7">
+                    <a:blip r:embed="rId8">
                       <a:extLst>
                         <a:ext uri="{28A0092B-C50C-407E-A947-70E740481C1C}">
                           <a14:useLocalDpi xmlns:a14="http://schemas.microsoft.com/office/drawing/2010/main" val="0"/>
@@ -670,10 +879,13 @@
                     <a:prstGeom prst="rect">
                       <a:avLst/>
                     </a:prstGeom>
-                    <a:noFill/>
-                    <a:ln>
-                      <a:noFill/>
-                    </a:ln>
+                    <a:effectLst>
+                      <a:outerShdw blurRad="63500" sx="102000" sy="102000" algn="ctr" rotWithShape="0">
+                        <a:prstClr val="black">
+                          <a:alpha val="40000"/>
+                        </a:prstClr>
+                      </a:outerShdw>
+                    </a:effectLst>
                   </pic:spPr>
                 </pic:pic>
               </a:graphicData>
@@ -727,9 +939,9 @@
         </w:rPr>
         <w:lastRenderedPageBreak/>
         <w:drawing>
-          <wp:inline distT="0" distB="0" distL="0" distR="0" wp14:anchorId="4B510517" wp14:editId="17A1B447">
+          <wp:inline distT="0" distB="0" distL="0" distR="0" wp14:anchorId="4B510517" wp14:editId="74AF1C66">
             <wp:extent cx="4500438" cy="2401796"/>
-            <wp:effectExtent l="0" t="0" r="0" b="0"/>
+            <wp:effectExtent l="95250" t="95250" r="90805" b="93980"/>
             <wp:docPr id="888032248" name="Picture 1" descr="A screenshot of a computer&#10;&#10;Description automatically generated"/>
             <wp:cNvGraphicFramePr>
               <a:graphicFrameLocks xmlns:a="http://schemas.openxmlformats.org/drawingml/2006/main" noChangeAspect="1"/>
@@ -742,7 +954,7 @@
                     <pic:cNvPicPr/>
                   </pic:nvPicPr>
                   <pic:blipFill>
-                    <a:blip r:embed="rId8"/>
+                    <a:blip r:embed="rId9"/>
                     <a:stretch>
                       <a:fillRect/>
                     </a:stretch>
@@ -755,6 +967,13 @@
                     <a:prstGeom prst="rect">
                       <a:avLst/>
                     </a:prstGeom>
+                    <a:effectLst>
+                      <a:outerShdw blurRad="63500" sx="102000" sy="102000" algn="ctr" rotWithShape="0">
+                        <a:prstClr val="black">
+                          <a:alpha val="40000"/>
+                        </a:prstClr>
+                      </a:outerShdw>
+                    </a:effectLst>
                   </pic:spPr>
                 </pic:pic>
               </a:graphicData>
@@ -797,9 +1016,9 @@
           <w:noProof/>
         </w:rPr>
         <w:drawing>
-          <wp:inline distT="0" distB="0" distL="0" distR="0" wp14:anchorId="276FB442" wp14:editId="099D8B78">
+          <wp:inline distT="0" distB="0" distL="0" distR="0" wp14:anchorId="276FB442" wp14:editId="536279D0">
             <wp:extent cx="4325509" cy="2308440"/>
-            <wp:effectExtent l="0" t="0" r="0" b="0"/>
+            <wp:effectExtent l="95250" t="95250" r="94615" b="92075"/>
             <wp:docPr id="1130235523" name="Picture 1" descr="A screenshot of a computer program&#10;&#10;Description automatically generated with medium confidence"/>
             <wp:cNvGraphicFramePr>
               <a:graphicFrameLocks xmlns:a="http://schemas.openxmlformats.org/drawingml/2006/main" noChangeAspect="1"/>
@@ -812,7 +1031,7 @@
                     <pic:cNvPicPr/>
                   </pic:nvPicPr>
                   <pic:blipFill>
-                    <a:blip r:embed="rId9"/>
+                    <a:blip r:embed="rId10"/>
                     <a:stretch>
                       <a:fillRect/>
                     </a:stretch>
@@ -825,6 +1044,13 @@
                     <a:prstGeom prst="rect">
                       <a:avLst/>
                     </a:prstGeom>
+                    <a:effectLst>
+                      <a:outerShdw blurRad="63500" sx="102000" sy="102000" algn="ctr" rotWithShape="0">
+                        <a:prstClr val="black">
+                          <a:alpha val="40000"/>
+                        </a:prstClr>
+                      </a:outerShdw>
+                    </a:effectLst>
                   </pic:spPr>
                 </pic:pic>
               </a:graphicData>
@@ -847,7 +1073,21 @@
         </w:numPr>
       </w:pPr>
       <w:r>
-        <w:t>Verify logs if the web server is running or not.</w:t>
+        <w:t xml:space="preserve">Verify logs if the web server is running or </w:t>
+      </w:r>
+      <w:proofErr w:type="gramStart"/>
+      <w:r>
+        <w:t>not</w:t>
+      </w:r>
+      <w:r>
+        <w:t xml:space="preserve"> ”docker</w:t>
+      </w:r>
+      <w:proofErr w:type="gramEnd"/>
+      <w:r>
+        <w:t>-compose logs”</w:t>
+      </w:r>
+      <w:r>
+        <w:t>.</w:t>
       </w:r>
     </w:p>
     <w:p>
@@ -858,10 +1098,11 @@
         <w:rPr>
           <w:noProof/>
         </w:rPr>
+        <w:lastRenderedPageBreak/>
         <w:drawing>
-          <wp:inline distT="0" distB="0" distL="0" distR="0" wp14:anchorId="1FADBAF1" wp14:editId="30AB86FF">
+          <wp:inline distT="0" distB="0" distL="0" distR="0" wp14:anchorId="1FADBAF1" wp14:editId="37291AC6">
             <wp:extent cx="4389120" cy="2342388"/>
-            <wp:effectExtent l="0" t="0" r="0" b="1270"/>
+            <wp:effectExtent l="95250" t="95250" r="87630" b="96520"/>
             <wp:docPr id="196148027" name="Picture 196148027" descr="A screenshot of a computer program&#10;&#10;Description automatically generated with medium confidence"/>
             <wp:cNvGraphicFramePr>
               <a:graphicFrameLocks xmlns:a="http://schemas.openxmlformats.org/drawingml/2006/main" noChangeAspect="1"/>
@@ -874,7 +1115,7 @@
                     <pic:cNvPicPr/>
                   </pic:nvPicPr>
                   <pic:blipFill>
-                    <a:blip r:embed="rId10"/>
+                    <a:blip r:embed="rId11"/>
                     <a:stretch>
                       <a:fillRect/>
                     </a:stretch>
@@ -887,6 +1128,13 @@
                     <a:prstGeom prst="rect">
                       <a:avLst/>
                     </a:prstGeom>
+                    <a:effectLst>
+                      <a:outerShdw blurRad="63500" sx="102000" sy="102000" algn="ctr" rotWithShape="0">
+                        <a:prstClr val="black">
+                          <a:alpha val="40000"/>
+                        </a:prstClr>
+                      </a:outerShdw>
+                    </a:effectLst>
                   </pic:spPr>
                 </pic:pic>
               </a:graphicData>
@@ -898,30 +1146,58 @@
     <w:p>
       <w:pPr>
         <w:pStyle w:val="ListParagraph"/>
+      </w:pPr>
+    </w:p>
+    <w:p>
+      <w:pPr>
+        <w:pStyle w:val="ListParagraph"/>
+      </w:pPr>
+    </w:p>
+    <w:p>
+      <w:pPr>
+        <w:pStyle w:val="ListParagraph"/>
         <w:numPr>
           <w:ilvl w:val="0"/>
           <w:numId w:val="1"/>
         </w:numPr>
       </w:pPr>
+      <w:r>
+        <w:t xml:space="preserve">Check if app is running using </w:t>
+      </w:r>
       <w:proofErr w:type="spellStart"/>
       <w:r>
         <w:t>HealthCheck</w:t>
       </w:r>
       <w:proofErr w:type="spellEnd"/>
+      <w:r>
+        <w:t xml:space="preserve"> API -  </w:t>
+      </w:r>
+      <w:hyperlink r:id="rId12" w:history="1">
+        <w:r>
+          <w:rPr>
+            <w:rStyle w:val="Hyperlink"/>
+          </w:rPr>
+          <w:t>http://localhost/healthcheck</w:t>
+        </w:r>
+      </w:hyperlink>
     </w:p>
     <w:p>
       <w:pPr>
         <w:pStyle w:val="ListParagraph"/>
       </w:pPr>
+    </w:p>
+    <w:p>
+      <w:pPr>
+        <w:pStyle w:val="ListParagraph"/>
+      </w:pPr>
       <w:r>
         <w:rPr>
           <w:noProof/>
         </w:rPr>
-        <w:lastRenderedPageBreak/>
         <w:drawing>
-          <wp:inline distT="0" distB="0" distL="0" distR="0" wp14:anchorId="0B2E9FDA" wp14:editId="47B262E9">
-            <wp:extent cx="4349363" cy="2310569"/>
-            <wp:effectExtent l="0" t="0" r="0" b="0"/>
+          <wp:inline distT="0" distB="0" distL="0" distR="0" wp14:anchorId="0B2E9FDA" wp14:editId="55FFA16F">
+            <wp:extent cx="3924300" cy="2084757"/>
+            <wp:effectExtent l="95250" t="95250" r="95250" b="86995"/>
             <wp:docPr id="1327007194" name="Picture 1327007194" descr="A screenshot of a computer&#10;&#10;Description automatically generated with medium confidence"/>
             <wp:cNvGraphicFramePr>
               <a:graphicFrameLocks xmlns:a="http://schemas.openxmlformats.org/drawingml/2006/main" noChangeAspect="1"/>
@@ -934,7 +1210,7 @@
                     <pic:cNvPicPr/>
                   </pic:nvPicPr>
                   <pic:blipFill>
-                    <a:blip r:embed="rId11"/>
+                    <a:blip r:embed="rId13"/>
                     <a:stretch>
                       <a:fillRect/>
                     </a:stretch>
@@ -942,11 +1218,18 @@
                   <pic:spPr>
                     <a:xfrm>
                       <a:off x="0" y="0"/>
-                      <a:ext cx="4378785" cy="2326199"/>
+                      <a:ext cx="3972755" cy="2110499"/>
                     </a:xfrm>
                     <a:prstGeom prst="rect">
                       <a:avLst/>
                     </a:prstGeom>
+                    <a:effectLst>
+                      <a:outerShdw blurRad="63500" sx="102000" sy="102000" algn="ctr" rotWithShape="0">
+                        <a:prstClr val="black">
+                          <a:alpha val="40000"/>
+                        </a:prstClr>
+                      </a:outerShdw>
+                    </a:effectLst>
                   </pic:spPr>
                 </pic:pic>
               </a:graphicData>
@@ -964,29 +1247,6 @@
         </w:numPr>
       </w:pPr>
       <w:r>
-        <w:t xml:space="preserve">verify health using </w:t>
-      </w:r>
-      <w:hyperlink r:id="rId12" w:history="1">
-        <w:r>
-          <w:rPr>
-            <w:rStyle w:val="Hyperlink"/>
-          </w:rPr>
-          <w:t>http://localhost/healthcheck</w:t>
-        </w:r>
-      </w:hyperlink>
-    </w:p>
-    <w:p>
-      <w:pPr>
-        <w:pStyle w:val="ListParagraph"/>
-        <w:numPr>
-          <w:ilvl w:val="0"/>
-          <w:numId w:val="1"/>
-        </w:numPr>
-      </w:pPr>
-      <w:r>
-        <w:t xml:space="preserve"> </w:t>
-      </w:r>
-      <w:r>
         <w:t xml:space="preserve">Curl info below: </w:t>
       </w:r>
     </w:p>
@@ -1056,6 +1316,7 @@
     </w:p>
     <w:p>
       <w:r>
+        <w:lastRenderedPageBreak/>
         <w:t xml:space="preserve">        "Gender": "M",</w:t>
       </w:r>
     </w:p>
@@ -1191,112 +1452,2055 @@
     </w:p>
     <w:p>
       <w:r>
+        <w:t xml:space="preserve">        "</w:t>
+      </w:r>
+      <w:proofErr w:type="spellStart"/>
+      <w:r>
+        <w:t>gcardPreferedFloorplanGroupId</w:t>
+      </w:r>
+      <w:proofErr w:type="spellEnd"/>
+      <w:r>
+        <w:t>": "2Bed",</w:t>
+      </w:r>
+    </w:p>
+    <w:p>
+      <w:r>
+        <w:t xml:space="preserve">        "</w:t>
+      </w:r>
+      <w:proofErr w:type="spellStart"/>
+      <w:r>
+        <w:t>jobTypeID</w:t>
+      </w:r>
+      <w:proofErr w:type="spellEnd"/>
+      <w:r>
+        <w:t>": "10",</w:t>
+      </w:r>
+    </w:p>
+    <w:p>
+      <w:r>
+        <w:t xml:space="preserve">        "phoneType1": "M",</w:t>
+      </w:r>
+    </w:p>
+    <w:p>
+      <w:r>
+        <w:t xml:space="preserve">        "phoneType2": "J",</w:t>
+      </w:r>
+    </w:p>
+    <w:p>
+      <w:r>
+        <w:t xml:space="preserve">        "</w:t>
+      </w:r>
+      <w:proofErr w:type="spellStart"/>
+      <w:r>
+        <w:t>relCode</w:t>
+      </w:r>
+      <w:proofErr w:type="spellEnd"/>
+      <w:r>
+        <w:t>": "H",</w:t>
+      </w:r>
+    </w:p>
+    <w:p>
+      <w:r>
+        <w:t xml:space="preserve">        "</w:t>
+      </w:r>
+      <w:proofErr w:type="spellStart"/>
+      <w:r>
+        <w:t>rentOwnFlag</w:t>
+      </w:r>
+      <w:proofErr w:type="spellEnd"/>
+      <w:r>
+        <w:t>": "N",</w:t>
+      </w:r>
+    </w:p>
+    <w:p>
+      <w:r>
+        <w:t xml:space="preserve">        "state": "Test",</w:t>
+      </w:r>
+    </w:p>
+    <w:p>
+      <w:r>
+        <w:t xml:space="preserve">        "status": 1,</w:t>
+      </w:r>
+    </w:p>
+    <w:p>
+      <w:r>
+        <w:t xml:space="preserve">        "</w:t>
+      </w:r>
+      <w:proofErr w:type="spellStart"/>
+      <w:r>
+        <w:t>trfsrcName</w:t>
+      </w:r>
+      <w:proofErr w:type="spellEnd"/>
+      <w:r>
+        <w:t>": "internet",</w:t>
+      </w:r>
+    </w:p>
+    <w:p>
+      <w:r>
+        <w:t xml:space="preserve">        "zip": "654321"</w:t>
+      </w:r>
+    </w:p>
+    <w:p>
+      <w:r>
+        <w:t xml:space="preserve">    }</w:t>
+      </w:r>
+    </w:p>
+    <w:p>
+      <w:pPr>
+        <w:shd w:val="clear" w:color="auto" w:fill="FFFFFE"/>
+        <w:spacing w:line="270" w:lineRule="atLeast"/>
+        <w:rPr>
+          <w:rFonts w:ascii="Courier New" w:eastAsia="Times New Roman" w:hAnsi="Courier New" w:cs="Courier New"/>
+          <w:color w:val="000000"/>
+          <w:kern w:val="0"/>
+          <w:sz w:val="18"/>
+          <w:szCs w:val="18"/>
+          <w14:ligatures w14:val="none"/>
+        </w:rPr>
+      </w:pPr>
+      <w:r>
+        <w:t xml:space="preserve">    </w:t>
+      </w:r>
+      <w:r>
+        <w:t xml:space="preserve">Response: </w:t>
+      </w:r>
+      <w:r>
+        <w:rPr>
+          <w:rFonts w:ascii="Courier New" w:eastAsia="Times New Roman" w:hAnsi="Courier New" w:cs="Courier New"/>
+          <w:color w:val="000000"/>
+          <w:kern w:val="0"/>
+          <w:sz w:val="18"/>
+          <w:szCs w:val="18"/>
+          <w14:ligatures w14:val="none"/>
+        </w:rPr>
+        <w:t>{</w:t>
+      </w:r>
+    </w:p>
+    <w:p>
+      <w:pPr>
+        <w:shd w:val="clear" w:color="auto" w:fill="FFFFFE"/>
+        <w:spacing w:after="0" w:line="270" w:lineRule="atLeast"/>
+        <w:rPr>
+          <w:rFonts w:ascii="Courier New" w:eastAsia="Times New Roman" w:hAnsi="Courier New" w:cs="Courier New"/>
+          <w:color w:val="000000"/>
+          <w:kern w:val="0"/>
+          <w:sz w:val="18"/>
+          <w:szCs w:val="18"/>
+          <w14:ligatures w14:val="none"/>
+        </w:rPr>
+      </w:pPr>
+      <w:r>
+        <w:rPr>
+          <w:rFonts w:ascii="Courier New" w:eastAsia="Times New Roman" w:hAnsi="Courier New" w:cs="Courier New"/>
+          <w:color w:val="000000"/>
+          <w:kern w:val="0"/>
+          <w:sz w:val="18"/>
+          <w:szCs w:val="18"/>
+          <w14:ligatures w14:val="none"/>
+        </w:rPr>
+        <w:t>    </w:t>
+      </w:r>
+      <w:r>
+        <w:rPr>
+          <w:rFonts w:ascii="Courier New" w:eastAsia="Times New Roman" w:hAnsi="Courier New" w:cs="Courier New"/>
+          <w:color w:val="000000"/>
+          <w:kern w:val="0"/>
+          <w:sz w:val="18"/>
+          <w:szCs w:val="18"/>
+          <w14:ligatures w14:val="none"/>
+        </w:rPr>
+        <w:tab/>
+      </w:r>
+      <w:r>
+        <w:rPr>
+          <w:rFonts w:ascii="Courier New" w:eastAsia="Times New Roman" w:hAnsi="Courier New" w:cs="Courier New"/>
+          <w:color w:val="000000"/>
+          <w:kern w:val="0"/>
+          <w:sz w:val="18"/>
+          <w:szCs w:val="18"/>
+          <w14:ligatures w14:val="none"/>
+        </w:rPr>
+        <w:tab/>
+      </w:r>
+      <w:r>
+        <w:rPr>
+          <w:rFonts w:ascii="Courier New" w:eastAsia="Times New Roman" w:hAnsi="Courier New" w:cs="Courier New"/>
+          <w:color w:val="A31515"/>
+          <w:kern w:val="0"/>
+          <w:sz w:val="18"/>
+          <w:szCs w:val="18"/>
+          <w14:ligatures w14:val="none"/>
+        </w:rPr>
+        <w:t>"Predict"</w:t>
+      </w:r>
+      <w:r>
+        <w:rPr>
+          <w:rFonts w:ascii="Courier New" w:eastAsia="Times New Roman" w:hAnsi="Courier New" w:cs="Courier New"/>
+          <w:color w:val="000000"/>
+          <w:kern w:val="0"/>
+          <w:sz w:val="18"/>
+          <w:szCs w:val="18"/>
+          <w14:ligatures w14:val="none"/>
+        </w:rPr>
+        <w:t>: </w:t>
+      </w:r>
+      <w:r>
+        <w:rPr>
+          <w:rFonts w:ascii="Courier New" w:eastAsia="Times New Roman" w:hAnsi="Courier New" w:cs="Courier New"/>
+          <w:color w:val="098658"/>
+          <w:kern w:val="0"/>
+          <w:sz w:val="18"/>
+          <w:szCs w:val="18"/>
+          <w14:ligatures w14:val="none"/>
+        </w:rPr>
+        <w:t>1</w:t>
+      </w:r>
+    </w:p>
+    <w:p>
+      <w:pPr>
+        <w:shd w:val="clear" w:color="auto" w:fill="FFFFFE"/>
+        <w:spacing w:after="0" w:line="270" w:lineRule="atLeast"/>
+        <w:ind w:left="720"/>
+        <w:rPr>
+          <w:rFonts w:ascii="Courier New" w:eastAsia="Times New Roman" w:hAnsi="Courier New" w:cs="Courier New"/>
+          <w:color w:val="000000"/>
+          <w:kern w:val="0"/>
+          <w:sz w:val="18"/>
+          <w:szCs w:val="18"/>
+          <w14:ligatures w14:val="none"/>
+        </w:rPr>
+      </w:pPr>
+      <w:r>
+        <w:rPr>
+          <w:rFonts w:ascii="Courier New" w:eastAsia="Times New Roman" w:hAnsi="Courier New" w:cs="Courier New"/>
+          <w:color w:val="000000"/>
+          <w:kern w:val="0"/>
+          <w:sz w:val="18"/>
+          <w:szCs w:val="18"/>
+          <w14:ligatures w14:val="none"/>
+        </w:rPr>
+        <w:t xml:space="preserve">    </w:t>
+      </w:r>
+      <w:r>
+        <w:rPr>
+          <w:rFonts w:ascii="Courier New" w:eastAsia="Times New Roman" w:hAnsi="Courier New" w:cs="Courier New"/>
+          <w:color w:val="000000"/>
+          <w:kern w:val="0"/>
+          <w:sz w:val="18"/>
+          <w:szCs w:val="18"/>
+          <w14:ligatures w14:val="none"/>
+        </w:rPr>
+        <w:t>}</w:t>
+      </w:r>
+    </w:p>
+    <w:p>
+      <w:pPr>
+        <w:shd w:val="clear" w:color="auto" w:fill="FFFFFE"/>
+        <w:spacing w:line="270" w:lineRule="atLeast"/>
+        <w:rPr>
+          <w:rFonts w:ascii="Courier New" w:eastAsia="Times New Roman" w:hAnsi="Courier New" w:cs="Courier New"/>
+          <w:color w:val="000000"/>
+          <w:kern w:val="0"/>
+          <w:sz w:val="18"/>
+          <w:szCs w:val="18"/>
+          <w14:ligatures w14:val="none"/>
+        </w:rPr>
+      </w:pPr>
+    </w:p>
+    <w:p/>
+    <w:p/>
+    <w:p/>
+    <w:p/>
+    <w:p>
+      <w:pPr>
+        <w:pStyle w:val="Heading2"/>
+        <w:shd w:val="clear" w:color="auto" w:fill="FFFFFF"/>
+        <w:spacing w:before="0" w:beforeAutospacing="0" w:after="0" w:afterAutospacing="0"/>
+      </w:pPr>
+      <w:r>
+        <w:rPr>
+          <w:rFonts w:asciiTheme="minorHAnsi" w:eastAsiaTheme="minorHAnsi" w:hAnsiTheme="minorHAnsi" w:cstheme="minorBidi"/>
+          <w:kern w:val="2"/>
+          <w:sz w:val="22"/>
+          <w:szCs w:val="22"/>
+          <w14:ligatures w14:val="standardContextual"/>
+        </w:rPr>
         <w:lastRenderedPageBreak/>
-        <w:t xml:space="preserve">        "</w:t>
-      </w:r>
-      <w:proofErr w:type="spellStart"/>
-      <w:r>
-        <w:t>gcardPreferedFloorplanGroupId</w:t>
-      </w:r>
-      <w:proofErr w:type="spellEnd"/>
-      <w:r>
-        <w:t>": "2Bed",</w:t>
-      </w:r>
-    </w:p>
-    <w:p>
-      <w:r>
-        <w:t xml:space="preserve">        "</w:t>
-      </w:r>
-      <w:proofErr w:type="spellStart"/>
-      <w:r>
-        <w:t>jobTypeID</w:t>
-      </w:r>
-      <w:proofErr w:type="spellEnd"/>
-      <w:r>
-        <w:t>": "10",</w:t>
-      </w:r>
-    </w:p>
-    <w:p>
-      <w:r>
-        <w:t xml:space="preserve">        "phoneType1": "M",</w:t>
-      </w:r>
-    </w:p>
-    <w:p>
-      <w:r>
-        <w:t xml:space="preserve">        "phoneType2": "J",</w:t>
-      </w:r>
-    </w:p>
-    <w:p>
-      <w:r>
-        <w:t xml:space="preserve">        "</w:t>
-      </w:r>
-      <w:proofErr w:type="spellStart"/>
-      <w:r>
-        <w:t>relCode</w:t>
-      </w:r>
-      <w:proofErr w:type="spellEnd"/>
-      <w:r>
-        <w:t>": "H",</w:t>
-      </w:r>
-    </w:p>
-    <w:p>
-      <w:r>
-        <w:t xml:space="preserve">        "</w:t>
-      </w:r>
-      <w:proofErr w:type="spellStart"/>
-      <w:r>
-        <w:t>rentOwnFlag</w:t>
-      </w:r>
-      <w:proofErr w:type="spellEnd"/>
-      <w:r>
-        <w:t>": "N",</w:t>
-      </w:r>
-    </w:p>
-    <w:p>
-      <w:r>
-        <w:t xml:space="preserve">        "state": "Test",</w:t>
-      </w:r>
-    </w:p>
-    <w:p>
-      <w:r>
-        <w:t xml:space="preserve">        "status": 1,</w:t>
-      </w:r>
-    </w:p>
-    <w:p>
-      <w:r>
-        <w:t xml:space="preserve">        "</w:t>
-      </w:r>
-      <w:proofErr w:type="spellStart"/>
-      <w:r>
-        <w:t>trfsrcName</w:t>
-      </w:r>
-      <w:proofErr w:type="spellEnd"/>
-      <w:r>
-        <w:t>": "internet",</w:t>
-      </w:r>
-    </w:p>
-    <w:p>
-      <w:r>
-        <w:t xml:space="preserve">        "zip": "654321"</w:t>
-      </w:r>
-    </w:p>
-    <w:p>
-      <w:r>
-        <w:t xml:space="preserve">    }</w:t>
-      </w:r>
-    </w:p>
-    <w:p>
-      <w:r>
-        <w:t xml:space="preserve">    </w:t>
-      </w:r>
-    </w:p>
+        <w:t>Workflow</w:t>
+      </w:r>
+      <w:r>
+        <w:rPr>
+          <w:rFonts w:asciiTheme="minorHAnsi" w:eastAsiaTheme="minorHAnsi" w:hAnsiTheme="minorHAnsi" w:cstheme="minorBidi"/>
+          <w:kern w:val="2"/>
+          <w:sz w:val="22"/>
+          <w:szCs w:val="22"/>
+          <w14:ligatures w14:val="standardContextual"/>
+        </w:rPr>
+        <w:t xml:space="preserve"> model:</w:t>
+      </w:r>
+    </w:p>
+    <w:p>
+      <w:r>
+        <w:rPr>
+          <w:noProof/>
+        </w:rPr>
+        <mc:AlternateContent>
+          <mc:Choice Requires="wps">
+            <w:drawing>
+              <wp:anchor distT="0" distB="0" distL="114300" distR="114300" simplePos="0" relativeHeight="251683840" behindDoc="0" locked="0" layoutInCell="1" allowOverlap="1" wp14:anchorId="3D82CE1B" wp14:editId="360CC6A5">
+                <wp:simplePos x="0" y="0"/>
+                <wp:positionH relativeFrom="column">
+                  <wp:posOffset>-15875</wp:posOffset>
+                </wp:positionH>
+                <wp:positionV relativeFrom="paragraph">
+                  <wp:posOffset>1992012</wp:posOffset>
+                </wp:positionV>
+                <wp:extent cx="5955665" cy="0"/>
+                <wp:effectExtent l="0" t="19050" r="26035" b="19050"/>
+                <wp:wrapNone/>
+                <wp:docPr id="30" name="Straight Connector 30"/>
+                <wp:cNvGraphicFramePr/>
+                <a:graphic xmlns:a="http://schemas.openxmlformats.org/drawingml/2006/main">
+                  <a:graphicData uri="http://schemas.microsoft.com/office/word/2010/wordprocessingShape">
+                    <wps:wsp>
+                      <wps:cNvCnPr/>
+                      <wps:spPr>
+                        <a:xfrm>
+                          <a:off x="0" y="0"/>
+                          <a:ext cx="5955665" cy="0"/>
+                        </a:xfrm>
+                        <a:prstGeom prst="line">
+                          <a:avLst/>
+                        </a:prstGeom>
+                        <a:ln w="28575"/>
+                      </wps:spPr>
+                      <wps:style>
+                        <a:lnRef idx="1">
+                          <a:schemeClr val="dk1"/>
+                        </a:lnRef>
+                        <a:fillRef idx="0">
+                          <a:schemeClr val="dk1"/>
+                        </a:fillRef>
+                        <a:effectRef idx="0">
+                          <a:schemeClr val="dk1"/>
+                        </a:effectRef>
+                        <a:fontRef idx="minor">
+                          <a:schemeClr val="tx1"/>
+                        </a:fontRef>
+                      </wps:style>
+                      <wps:bodyPr/>
+                    </wps:wsp>
+                  </a:graphicData>
+                </a:graphic>
+              </wp:anchor>
+            </w:drawing>
+          </mc:Choice>
+          <mc:Fallback>
+            <w:pict>
+              <v:line w14:anchorId="6B31CE64" id="Straight Connector 30" o:spid="_x0000_s1026" style="position:absolute;z-index:251683840;visibility:visible;mso-wrap-style:square;mso-wrap-distance-left:9pt;mso-wrap-distance-top:0;mso-wrap-distance-right:9pt;mso-wrap-distance-bottom:0;mso-position-horizontal:absolute;mso-position-horizontal-relative:text;mso-position-vertical:absolute;mso-position-vertical-relative:text" from="-1.25pt,156.85pt" to="467.7pt,156.85pt" o:gfxdata="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" strokecolor="black [3200]" strokeweight="2.25pt">
+                <v:stroke joinstyle="miter"/>
+              </v:line>
+            </w:pict>
+          </mc:Fallback>
+        </mc:AlternateContent>
+      </w:r>
+      <w:r>
+        <w:rPr>
+          <w:noProof/>
+        </w:rPr>
+        <mc:AlternateContent>
+          <mc:Choice Requires="wps">
+            <w:drawing>
+              <wp:anchor distT="45720" distB="45720" distL="114300" distR="114300" simplePos="0" relativeHeight="251702272" behindDoc="1" locked="0" layoutInCell="1" allowOverlap="1" wp14:anchorId="4E4A6B06" wp14:editId="16C3F1A7">
+                <wp:simplePos x="0" y="0"/>
+                <wp:positionH relativeFrom="column">
+                  <wp:posOffset>635</wp:posOffset>
+                </wp:positionH>
+                <wp:positionV relativeFrom="paragraph">
+                  <wp:posOffset>1250332</wp:posOffset>
+                </wp:positionV>
+                <wp:extent cx="1037590" cy="263525"/>
+                <wp:effectExtent l="0" t="0" r="0" b="3175"/>
+                <wp:wrapNone/>
+                <wp:docPr id="48" name="Text Box 2"/>
+                <wp:cNvGraphicFramePr>
+                  <a:graphicFrameLocks xmlns:a="http://schemas.openxmlformats.org/drawingml/2006/main"/>
+                </wp:cNvGraphicFramePr>
+                <a:graphic xmlns:a="http://schemas.openxmlformats.org/drawingml/2006/main">
+                  <a:graphicData uri="http://schemas.microsoft.com/office/word/2010/wordprocessingShape">
+                    <wps:wsp>
+                      <wps:cNvSpPr txBox="1">
+                        <a:spLocks noChangeArrowheads="1"/>
+                      </wps:cNvSpPr>
+                      <wps:spPr bwMode="auto">
+                        <a:xfrm>
+                          <a:off x="0" y="0"/>
+                          <a:ext cx="1037590" cy="263525"/>
+                        </a:xfrm>
+                        <a:prstGeom prst="rect">
+                          <a:avLst/>
+                        </a:prstGeom>
+                        <a:solidFill>
+                          <a:srgbClr val="FFFFFF"/>
+                        </a:solidFill>
+                        <a:ln w="9525">
+                          <a:noFill/>
+                          <a:miter lim="800000"/>
+                          <a:headEnd/>
+                          <a:tailEnd/>
+                        </a:ln>
+                      </wps:spPr>
+                      <wps:txbx>
+                        <w:txbxContent>
+                          <w:p>
+                            <w:pPr>
+                              <w:rPr>
+                                <w:color w:val="404040" w:themeColor="text1" w:themeTint="BF"/>
+                              </w:rPr>
+                            </w:pPr>
+                            <w:r>
+                              <w:rPr>
+                                <w:color w:val="404040" w:themeColor="text1" w:themeTint="BF"/>
+                              </w:rPr>
+                              <w:t xml:space="preserve"> </w:t>
+                            </w:r>
+                            <w:r>
+                              <w:rPr>
+                                <w:color w:val="404040" w:themeColor="text1" w:themeTint="BF"/>
+                              </w:rPr>
+                              <w:t>Consumer</w:t>
+                            </w:r>
+                          </w:p>
+                        </w:txbxContent>
+                      </wps:txbx>
+                      <wps:bodyPr rot="0" vert="horz" wrap="square" lIns="91440" tIns="45720" rIns="91440" bIns="45720" anchor="t" anchorCtr="0">
+                        <a:noAutofit/>
+                      </wps:bodyPr>
+                    </wps:wsp>
+                  </a:graphicData>
+                </a:graphic>
+                <wp14:sizeRelH relativeFrom="margin">
+                  <wp14:pctWidth>0</wp14:pctWidth>
+                </wp14:sizeRelH>
+                <wp14:sizeRelV relativeFrom="margin">
+                  <wp14:pctHeight>0</wp14:pctHeight>
+                </wp14:sizeRelV>
+              </wp:anchor>
+            </w:drawing>
+          </mc:Choice>
+          <mc:Fallback>
+            <w:pict>
+              <v:shapetype w14:anchorId="4E4A6B06" id="_x0000_t202" coordsize="21600,21600" o:spt="202" path="m,l,21600r21600,l21600,xe">
+                <v:stroke joinstyle="miter"/>
+                <v:path gradientshapeok="t" o:connecttype="rect"/>
+              </v:shapetype>
+              <v:shape id="Text Box 2" o:spid="_x0000_s1026" type="#_x0000_t202" style="position:absolute;margin-left:.05pt;margin-top:98.45pt;width:81.7pt;height:20.75pt;z-index:-251614208;visibility:visible;mso-wrap-style:square;mso-width-percent:0;mso-height-percent:0;mso-wrap-distance-left:9pt;mso-wrap-distance-top:3.6pt;mso-wrap-distance-right:9pt;mso-wrap-distance-bottom:3.6pt;mso-position-horizontal:absolute;mso-position-horizontal-relative:text;mso-position-vertical:absolute;mso-position-vertical-relative:text;mso-width-percent:0;mso-height-percent:0;mso-width-relative:margin;mso-height-relative:margin;v-text-anchor:top" o:gfxdata="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" stroked="f">
+                <v:textbox>
+                  <w:txbxContent>
+                    <w:p>
+                      <w:pPr>
+                        <w:rPr>
+                          <w:color w:val="404040" w:themeColor="text1" w:themeTint="BF"/>
+                        </w:rPr>
+                      </w:pPr>
+                      <w:r>
+                        <w:rPr>
+                          <w:color w:val="404040" w:themeColor="text1" w:themeTint="BF"/>
+                        </w:rPr>
+                        <w:t xml:space="preserve"> </w:t>
+                      </w:r>
+                      <w:r>
+                        <w:rPr>
+                          <w:color w:val="404040" w:themeColor="text1" w:themeTint="BF"/>
+                        </w:rPr>
+                        <w:t>Consumer</w:t>
+                      </w:r>
+                    </w:p>
+                  </w:txbxContent>
+                </v:textbox>
+              </v:shape>
+            </w:pict>
+          </mc:Fallback>
+        </mc:AlternateContent>
+      </w:r>
+      <w:r>
+        <w:rPr>
+          <w:noProof/>
+        </w:rPr>
+        <mc:AlternateContent>
+          <mc:Choice Requires="wps">
+            <w:drawing>
+              <wp:anchor distT="45720" distB="45720" distL="114300" distR="114300" simplePos="0" relativeHeight="251704320" behindDoc="1" locked="0" layoutInCell="1" allowOverlap="1" wp14:anchorId="25C8617D" wp14:editId="1DD54D25">
+                <wp:simplePos x="0" y="0"/>
+                <wp:positionH relativeFrom="column">
+                  <wp:posOffset>-114935</wp:posOffset>
+                </wp:positionH>
+                <wp:positionV relativeFrom="paragraph">
+                  <wp:posOffset>2873392</wp:posOffset>
+                </wp:positionV>
+                <wp:extent cx="1037590" cy="271780"/>
+                <wp:effectExtent l="0" t="0" r="0" b="0"/>
+                <wp:wrapNone/>
+                <wp:docPr id="49" name="Text Box 2"/>
+                <wp:cNvGraphicFramePr>
+                  <a:graphicFrameLocks xmlns:a="http://schemas.openxmlformats.org/drawingml/2006/main"/>
+                </wp:cNvGraphicFramePr>
+                <a:graphic xmlns:a="http://schemas.openxmlformats.org/drawingml/2006/main">
+                  <a:graphicData uri="http://schemas.microsoft.com/office/word/2010/wordprocessingShape">
+                    <wps:wsp>
+                      <wps:cNvSpPr txBox="1">
+                        <a:spLocks noChangeArrowheads="1"/>
+                      </wps:cNvSpPr>
+                      <wps:spPr bwMode="auto">
+                        <a:xfrm>
+                          <a:off x="0" y="0"/>
+                          <a:ext cx="1037590" cy="271780"/>
+                        </a:xfrm>
+                        <a:prstGeom prst="rect">
+                          <a:avLst/>
+                        </a:prstGeom>
+                        <a:solidFill>
+                          <a:srgbClr val="FFFFFF"/>
+                        </a:solidFill>
+                        <a:ln w="9525">
+                          <a:noFill/>
+                          <a:miter lim="800000"/>
+                          <a:headEnd/>
+                          <a:tailEnd/>
+                        </a:ln>
+                      </wps:spPr>
+                      <wps:txbx>
+                        <w:txbxContent>
+                          <w:p>
+                            <w:pPr>
+                              <w:rPr>
+                                <w:color w:val="404040" w:themeColor="text1" w:themeTint="BF"/>
+                              </w:rPr>
+                            </w:pPr>
+                            <w:r>
+                              <w:rPr>
+                                <w:color w:val="404040" w:themeColor="text1" w:themeTint="BF"/>
+                              </w:rPr>
+                              <w:t xml:space="preserve"> </w:t>
+                            </w:r>
+                            <w:r>
+                              <w:rPr>
+                                <w:color w:val="404040" w:themeColor="text1" w:themeTint="BF"/>
+                              </w:rPr>
+                              <w:t>Leasing agent</w:t>
+                            </w:r>
+                          </w:p>
+                        </w:txbxContent>
+                      </wps:txbx>
+                      <wps:bodyPr rot="0" vert="horz" wrap="square" lIns="91440" tIns="45720" rIns="91440" bIns="45720" anchor="t" anchorCtr="0">
+                        <a:noAutofit/>
+                      </wps:bodyPr>
+                    </wps:wsp>
+                  </a:graphicData>
+                </a:graphic>
+                <wp14:sizeRelH relativeFrom="margin">
+                  <wp14:pctWidth>0</wp14:pctWidth>
+                </wp14:sizeRelH>
+                <wp14:sizeRelV relativeFrom="margin">
+                  <wp14:pctHeight>0</wp14:pctHeight>
+                </wp14:sizeRelV>
+              </wp:anchor>
+            </w:drawing>
+          </mc:Choice>
+          <mc:Fallback>
+            <w:pict>
+              <v:shape w14:anchorId="25C8617D" id="_x0000_s1027" type="#_x0000_t202" style="position:absolute;margin-left:-9.05pt;margin-top:226.25pt;width:81.7pt;height:21.4pt;z-index:-251612160;visibility:visible;mso-wrap-style:square;mso-width-percent:0;mso-height-percent:0;mso-wrap-distance-left:9pt;mso-wrap-distance-top:3.6pt;mso-wrap-distance-right:9pt;mso-wrap-distance-bottom:3.6pt;mso-position-horizontal:absolute;mso-position-horizontal-relative:text;mso-position-vertical:absolute;mso-position-vertical-relative:text;mso-width-percent:0;mso-height-percent:0;mso-width-relative:margin;mso-height-relative:margin;v-text-anchor:top" o:gfxdata="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" stroked="f">
+                <v:textbox>
+                  <w:txbxContent>
+                    <w:p>
+                      <w:pPr>
+                        <w:rPr>
+                          <w:color w:val="404040" w:themeColor="text1" w:themeTint="BF"/>
+                        </w:rPr>
+                      </w:pPr>
+                      <w:r>
+                        <w:rPr>
+                          <w:color w:val="404040" w:themeColor="text1" w:themeTint="BF"/>
+                        </w:rPr>
+                        <w:t xml:space="preserve"> </w:t>
+                      </w:r>
+                      <w:r>
+                        <w:rPr>
+                          <w:color w:val="404040" w:themeColor="text1" w:themeTint="BF"/>
+                        </w:rPr>
+                        <w:t>Leasing agent</w:t>
+                      </w:r>
+                    </w:p>
+                  </w:txbxContent>
+                </v:textbox>
+              </v:shape>
+            </w:pict>
+          </mc:Fallback>
+        </mc:AlternateContent>
+      </w:r>
+    </w:p>
+    <w:tbl>
+      <w:tblPr>
+        <w:tblStyle w:val="TableGrid"/>
+        <w:tblW w:w="9350" w:type="dxa"/>
+        <w:tblLook w:val="04A0" w:firstRow="1" w:lastRow="0" w:firstColumn="1" w:lastColumn="0" w:noHBand="0" w:noVBand="1"/>
+      </w:tblPr>
+      <w:tblGrid>
+        <w:gridCol w:w="1308"/>
+        <w:gridCol w:w="2585"/>
+        <w:gridCol w:w="2022"/>
+        <w:gridCol w:w="1910"/>
+        <w:gridCol w:w="1525"/>
+      </w:tblGrid>
+      <w:tr>
+        <w:trPr>
+          <w:trHeight w:val="350"/>
+        </w:trPr>
+        <w:tc>
+          <w:tcPr>
+            <w:tcW w:w="1308" w:type="dxa"/>
+          </w:tcPr>
+          <w:p>
+            <w:pPr>
+              <w:jc w:val="center"/>
+              <w:rPr>
+                <w:b/>
+                <w:bCs/>
+              </w:rPr>
+            </w:pPr>
+            <w:r>
+              <w:rPr>
+                <w:b/>
+                <w:bCs/>
+              </w:rPr>
+              <w:t>UI</w:t>
+            </w:r>
+          </w:p>
+        </w:tc>
+        <w:tc>
+          <w:tcPr>
+            <w:tcW w:w="2585" w:type="dxa"/>
+          </w:tcPr>
+          <w:p>
+            <w:pPr>
+              <w:jc w:val="center"/>
+              <w:rPr>
+                <w:b/>
+                <w:bCs/>
+              </w:rPr>
+            </w:pPr>
+            <w:r>
+              <w:rPr>
+                <w:b/>
+                <w:bCs/>
+              </w:rPr>
+              <w:t>API</w:t>
+            </w:r>
+          </w:p>
+        </w:tc>
+        <w:tc>
+          <w:tcPr>
+            <w:tcW w:w="2022" w:type="dxa"/>
+          </w:tcPr>
+          <w:p>
+            <w:pPr>
+              <w:jc w:val="center"/>
+              <w:rPr>
+                <w:b/>
+                <w:bCs/>
+              </w:rPr>
+            </w:pPr>
+            <w:r>
+              <w:rPr>
+                <w:b/>
+                <w:bCs/>
+              </w:rPr>
+              <w:t>ML Model</w:t>
+            </w:r>
+          </w:p>
+        </w:tc>
+        <w:tc>
+          <w:tcPr>
+            <w:tcW w:w="1910" w:type="dxa"/>
+          </w:tcPr>
+          <w:p>
+            <w:pPr>
+              <w:jc w:val="center"/>
+              <w:rPr>
+                <w:b/>
+                <w:bCs/>
+              </w:rPr>
+            </w:pPr>
+            <w:r>
+              <w:rPr>
+                <w:b/>
+                <w:bCs/>
+              </w:rPr>
+              <w:t xml:space="preserve">Database </w:t>
+            </w:r>
+          </w:p>
+        </w:tc>
+        <w:tc>
+          <w:tcPr>
+            <w:tcW w:w="1525" w:type="dxa"/>
+          </w:tcPr>
+          <w:p>
+            <w:pPr>
+              <w:jc w:val="center"/>
+              <w:rPr>
+                <w:b/>
+                <w:bCs/>
+              </w:rPr>
+            </w:pPr>
+            <w:r>
+              <w:rPr>
+                <w:b/>
+                <w:bCs/>
+              </w:rPr>
+              <w:t>Kafka</w:t>
+            </w:r>
+          </w:p>
+        </w:tc>
+      </w:tr>
+      <w:tr>
+        <w:trPr>
+          <w:trHeight w:val="4121"/>
+        </w:trPr>
+        <w:tc>
+          <w:tcPr>
+            <w:tcW w:w="1308" w:type="dxa"/>
+          </w:tcPr>
+          <w:p>
+            <w:r>
+              <w:rPr>
+                <w:noProof/>
+              </w:rPr>
+              <mc:AlternateContent>
+                <mc:Choice Requires="wps">
+                  <w:drawing>
+                    <wp:anchor distT="0" distB="0" distL="114300" distR="114300" simplePos="0" relativeHeight="251669504" behindDoc="0" locked="0" layoutInCell="1" allowOverlap="1" wp14:anchorId="7DB8DE42" wp14:editId="45EEA6B4">
+                      <wp:simplePos x="0" y="0"/>
+                      <wp:positionH relativeFrom="column">
+                        <wp:posOffset>124460</wp:posOffset>
+                      </wp:positionH>
+                      <wp:positionV relativeFrom="paragraph">
+                        <wp:posOffset>259698</wp:posOffset>
+                      </wp:positionV>
+                      <wp:extent cx="437515" cy="525145"/>
+                      <wp:effectExtent l="0" t="0" r="19685" b="27305"/>
+                      <wp:wrapNone/>
+                      <wp:docPr id="1" name="Smiley Face 1"/>
+                      <wp:cNvGraphicFramePr/>
+                      <a:graphic xmlns:a="http://schemas.openxmlformats.org/drawingml/2006/main">
+                        <a:graphicData uri="http://schemas.microsoft.com/office/word/2010/wordprocessingShape">
+                          <wps:wsp>
+                            <wps:cNvSpPr/>
+                            <wps:spPr>
+                              <a:xfrm>
+                                <a:off x="0" y="0"/>
+                                <a:ext cx="437515" cy="525145"/>
+                              </a:xfrm>
+                              <a:prstGeom prst="smileyFace">
+                                <a:avLst/>
+                              </a:prstGeom>
+                            </wps:spPr>
+                            <wps:style>
+                              <a:lnRef idx="2">
+                                <a:schemeClr val="accent1">
+                                  <a:shade val="50000"/>
+                                </a:schemeClr>
+                              </a:lnRef>
+                              <a:fillRef idx="1">
+                                <a:schemeClr val="accent1"/>
+                              </a:fillRef>
+                              <a:effectRef idx="0">
+                                <a:schemeClr val="accent1"/>
+                              </a:effectRef>
+                              <a:fontRef idx="minor">
+                                <a:schemeClr val="lt1"/>
+                              </a:fontRef>
+                            </wps:style>
+                            <wps:bodyPr rot="0" spcFirstLastPara="0" vertOverflow="overflow" horzOverflow="overflow" vert="horz" wrap="square" lIns="91440" tIns="45720" rIns="91440" bIns="45720" numCol="1" spcCol="0" rtlCol="0" fromWordArt="0" anchor="ctr" anchorCtr="0" forceAA="0" compatLnSpc="1">
+                              <a:prstTxWarp prst="textNoShape">
+                                <a:avLst/>
+                              </a:prstTxWarp>
+                              <a:noAutofit/>
+                            </wps:bodyPr>
+                          </wps:wsp>
+                        </a:graphicData>
+                      </a:graphic>
+                      <wp14:sizeRelH relativeFrom="margin">
+                        <wp14:pctWidth>0</wp14:pctWidth>
+                      </wp14:sizeRelH>
+                    </wp:anchor>
+                  </w:drawing>
+                </mc:Choice>
+                <mc:Fallback>
+                  <w:pict>
+                    <v:shapetype w14:anchorId="4F003DE8" id="_x0000_t96" coordsize="21600,21600" o:spt="96" adj="17520" path="m10800,qx,10800,10800,21600,21600,10800,10800,xem7340,6445qx6215,7570,7340,8695,8465,7570,7340,6445xnfem14260,6445qx13135,7570,14260,8695,15385,7570,14260,6445xnfem4960@0c8853@3,12747@3,16640@0nfe">
+                      <v:formulas>
+                        <v:f eqn="sum 33030 0 #0"/>
+                        <v:f eqn="prod #0 4 3"/>
+                        <v:f eqn="prod @0 1 3"/>
+                        <v:f eqn="sum @1 0 @2"/>
+                      </v:formulas>
+                      <v:path o:extrusionok="f" gradientshapeok="t" o:connecttype="custom" o:connectlocs="10800,0;3163,3163;0,10800;3163,18437;10800,21600;18437,18437;21600,10800;18437,3163" textboxrect="3163,3163,18437,18437"/>
+                      <v:handles>
+                        <v:h position="center,#0" yrange="15510,17520"/>
+                      </v:handles>
+                      <o:complex v:ext="view"/>
+                    </v:shapetype>
+                    <v:shape id="Smiley Face 1" o:spid="_x0000_s1026" type="#_x0000_t96" style="position:absolute;margin-left:9.8pt;margin-top:20.45pt;width:34.45pt;height:41.35pt;z-index:251669504;visibility:visible;mso-wrap-style:square;mso-width-percent:0;mso-wrap-distance-left:9pt;mso-wrap-distance-top:0;mso-wrap-distance-right:9pt;mso-wrap-distance-bottom:0;mso-position-horizontal:absolute;mso-position-horizontal-relative:text;mso-position-vertical:absolute;mso-position-vertical-relative:text;mso-width-percent:0;mso-width-relative:margin;v-text-anchor:middle" o:gfxdata="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" fillcolor="#4472c4 [3204]" strokecolor="#1f3763 [1604]" strokeweight="1pt">
+                      <v:stroke joinstyle="miter"/>
+                    </v:shape>
+                  </w:pict>
+                </mc:Fallback>
+              </mc:AlternateContent>
+            </w:r>
+            <w:r>
+              <w:rPr>
+                <w:noProof/>
+              </w:rPr>
+              <mc:AlternateContent>
+                <mc:Choice Requires="wps">
+                  <w:drawing>
+                    <wp:anchor distT="0" distB="0" distL="114300" distR="114300" simplePos="0" relativeHeight="251672576" behindDoc="0" locked="0" layoutInCell="1" allowOverlap="1" wp14:anchorId="47D0533B" wp14:editId="20C6D001">
+                      <wp:simplePos x="0" y="0"/>
+                      <wp:positionH relativeFrom="column">
+                        <wp:posOffset>83820</wp:posOffset>
+                      </wp:positionH>
+                      <wp:positionV relativeFrom="paragraph">
+                        <wp:posOffset>1797685</wp:posOffset>
+                      </wp:positionV>
+                      <wp:extent cx="437515" cy="525145"/>
+                      <wp:effectExtent l="0" t="0" r="19685" b="27305"/>
+                      <wp:wrapNone/>
+                      <wp:docPr id="13" name="Smiley Face 13"/>
+                      <wp:cNvGraphicFramePr/>
+                      <a:graphic xmlns:a="http://schemas.openxmlformats.org/drawingml/2006/main">
+                        <a:graphicData uri="http://schemas.microsoft.com/office/word/2010/wordprocessingShape">
+                          <wps:wsp>
+                            <wps:cNvSpPr/>
+                            <wps:spPr>
+                              <a:xfrm>
+                                <a:off x="0" y="0"/>
+                                <a:ext cx="437515" cy="525145"/>
+                              </a:xfrm>
+                              <a:prstGeom prst="smileyFace">
+                                <a:avLst/>
+                              </a:prstGeom>
+                            </wps:spPr>
+                            <wps:style>
+                              <a:lnRef idx="2">
+                                <a:schemeClr val="accent1">
+                                  <a:shade val="50000"/>
+                                </a:schemeClr>
+                              </a:lnRef>
+                              <a:fillRef idx="1">
+                                <a:schemeClr val="accent1"/>
+                              </a:fillRef>
+                              <a:effectRef idx="0">
+                                <a:schemeClr val="accent1"/>
+                              </a:effectRef>
+                              <a:fontRef idx="minor">
+                                <a:schemeClr val="lt1"/>
+                              </a:fontRef>
+                            </wps:style>
+                            <wps:bodyPr rot="0" spcFirstLastPara="0" vertOverflow="overflow" horzOverflow="overflow" vert="horz" wrap="square" lIns="91440" tIns="45720" rIns="91440" bIns="45720" numCol="1" spcCol="0" rtlCol="0" fromWordArt="0" anchor="ctr" anchorCtr="0" forceAA="0" compatLnSpc="1">
+                              <a:prstTxWarp prst="textNoShape">
+                                <a:avLst/>
+                              </a:prstTxWarp>
+                              <a:noAutofit/>
+                            </wps:bodyPr>
+                          </wps:wsp>
+                        </a:graphicData>
+                      </a:graphic>
+                      <wp14:sizeRelH relativeFrom="margin">
+                        <wp14:pctWidth>0</wp14:pctWidth>
+                      </wp14:sizeRelH>
+                    </wp:anchor>
+                  </w:drawing>
+                </mc:Choice>
+                <mc:Fallback>
+                  <w:pict>
+                    <v:shape w14:anchorId="3D54BE4B" id="Smiley Face 13" o:spid="_x0000_s1026" type="#_x0000_t96" style="position:absolute;margin-left:6.6pt;margin-top:141.55pt;width:34.45pt;height:41.35pt;z-index:251672576;visibility:visible;mso-wrap-style:square;mso-width-percent:0;mso-wrap-distance-left:9pt;mso-wrap-distance-top:0;mso-wrap-distance-right:9pt;mso-wrap-distance-bottom:0;mso-position-horizontal:absolute;mso-position-horizontal-relative:text;mso-position-vertical:absolute;mso-position-vertical-relative:text;mso-width-percent:0;mso-width-relative:margin;v-text-anchor:middle" o:gfxdata="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" fillcolor="#4472c4 [3204]" strokecolor="#1f3763 [1604]" strokeweight="1pt">
+                      <v:stroke joinstyle="miter"/>
+                    </v:shape>
+                  </w:pict>
+                </mc:Fallback>
+              </mc:AlternateContent>
+            </w:r>
+            <w:r>
+              <w:rPr>
+                <w:noProof/>
+              </w:rPr>
+              <mc:AlternateContent>
+                <mc:Choice Requires="wps">
+                  <w:drawing>
+                    <wp:anchor distT="0" distB="0" distL="114300" distR="114300" simplePos="0" relativeHeight="251682816" behindDoc="0" locked="0" layoutInCell="1" allowOverlap="1" wp14:anchorId="1F43D5EF" wp14:editId="6879247B">
+                      <wp:simplePos x="0" y="0"/>
+                      <wp:positionH relativeFrom="column">
+                        <wp:posOffset>751840</wp:posOffset>
+                      </wp:positionH>
+                      <wp:positionV relativeFrom="paragraph">
+                        <wp:posOffset>2168508</wp:posOffset>
+                      </wp:positionV>
+                      <wp:extent cx="4159885" cy="0"/>
+                      <wp:effectExtent l="38100" t="76200" r="0" b="95250"/>
+                      <wp:wrapNone/>
+                      <wp:docPr id="29" name="Straight Arrow Connector 29"/>
+                      <wp:cNvGraphicFramePr/>
+                      <a:graphic xmlns:a="http://schemas.openxmlformats.org/drawingml/2006/main">
+                        <a:graphicData uri="http://schemas.microsoft.com/office/word/2010/wordprocessingShape">
+                          <wps:wsp>
+                            <wps:cNvCnPr/>
+                            <wps:spPr>
+                              <a:xfrm flipH="1">
+                                <a:off x="0" y="0"/>
+                                <a:ext cx="4159885" cy="0"/>
+                              </a:xfrm>
+                              <a:prstGeom prst="straightConnector1">
+                                <a:avLst/>
+                              </a:prstGeom>
+                              <a:ln w="12700">
+                                <a:tailEnd type="triangle"/>
+                              </a:ln>
+                            </wps:spPr>
+                            <wps:style>
+                              <a:lnRef idx="1">
+                                <a:schemeClr val="accent1"/>
+                              </a:lnRef>
+                              <a:fillRef idx="0">
+                                <a:schemeClr val="accent1"/>
+                              </a:fillRef>
+                              <a:effectRef idx="0">
+                                <a:schemeClr val="accent1"/>
+                              </a:effectRef>
+                              <a:fontRef idx="minor">
+                                <a:schemeClr val="tx1"/>
+                              </a:fontRef>
+                            </wps:style>
+                            <wps:bodyPr/>
+                          </wps:wsp>
+                        </a:graphicData>
+                      </a:graphic>
+                    </wp:anchor>
+                  </w:drawing>
+                </mc:Choice>
+                <mc:Fallback>
+                  <w:pict>
+                    <v:shapetype w14:anchorId="4C96E84F" id="_x0000_t32" coordsize="21600,21600" o:spt="32" o:oned="t" path="m,l21600,21600e" filled="f">
+                      <v:path arrowok="t" fillok="f" o:connecttype="none"/>
+                      <o:lock v:ext="edit" shapetype="t"/>
+                    </v:shapetype>
+                    <v:shape id="Straight Arrow Connector 29" o:spid="_x0000_s1026" type="#_x0000_t32" style="position:absolute;margin-left:59.2pt;margin-top:170.75pt;width:327.55pt;height:0;flip:x;z-index:251682816;visibility:visible;mso-wrap-style:square;mso-wrap-distance-left:9pt;mso-wrap-distance-top:0;mso-wrap-distance-right:9pt;mso-wrap-distance-bottom:0;mso-position-horizontal:absolute;mso-position-horizontal-relative:text;mso-position-vertical:absolute;mso-position-vertical-relative:text" o:gfxdata="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" strokecolor="#4472c4 [3204]" strokeweight="1pt">
+                      <v:stroke endarrow="block" joinstyle="miter"/>
+                    </v:shape>
+                  </w:pict>
+                </mc:Fallback>
+              </mc:AlternateContent>
+            </w:r>
+            <w:r>
+              <w:rPr>
+                <w:noProof/>
+              </w:rPr>
+              <mc:AlternateContent>
+                <mc:Choice Requires="wps">
+                  <w:drawing>
+                    <wp:anchor distT="0" distB="0" distL="114300" distR="114300" simplePos="0" relativeHeight="251696128" behindDoc="0" locked="0" layoutInCell="1" allowOverlap="1" wp14:anchorId="7125077E" wp14:editId="6BEE4B29">
+                      <wp:simplePos x="0" y="0"/>
+                      <wp:positionH relativeFrom="column">
+                        <wp:posOffset>748940</wp:posOffset>
+                      </wp:positionH>
+                      <wp:positionV relativeFrom="paragraph">
+                        <wp:posOffset>1135105</wp:posOffset>
+                      </wp:positionV>
+                      <wp:extent cx="1642007" cy="0"/>
+                      <wp:effectExtent l="38100" t="76200" r="0" b="95250"/>
+                      <wp:wrapNone/>
+                      <wp:docPr id="45" name="Straight Arrow Connector 45"/>
+                      <wp:cNvGraphicFramePr/>
+                      <a:graphic xmlns:a="http://schemas.openxmlformats.org/drawingml/2006/main">
+                        <a:graphicData uri="http://schemas.microsoft.com/office/word/2010/wordprocessingShape">
+                          <wps:wsp>
+                            <wps:cNvCnPr/>
+                            <wps:spPr>
+                              <a:xfrm flipH="1">
+                                <a:off x="0" y="0"/>
+                                <a:ext cx="1642007" cy="0"/>
+                              </a:xfrm>
+                              <a:prstGeom prst="straightConnector1">
+                                <a:avLst/>
+                              </a:prstGeom>
+                              <a:ln w="12700">
+                                <a:tailEnd type="triangle"/>
+                              </a:ln>
+                            </wps:spPr>
+                            <wps:style>
+                              <a:lnRef idx="1">
+                                <a:schemeClr val="accent1"/>
+                              </a:lnRef>
+                              <a:fillRef idx="0">
+                                <a:schemeClr val="accent1"/>
+                              </a:fillRef>
+                              <a:effectRef idx="0">
+                                <a:schemeClr val="accent1"/>
+                              </a:effectRef>
+                              <a:fontRef idx="minor">
+                                <a:schemeClr val="tx1"/>
+                              </a:fontRef>
+                            </wps:style>
+                            <wps:bodyPr/>
+                          </wps:wsp>
+                        </a:graphicData>
+                      </a:graphic>
+                    </wp:anchor>
+                  </w:drawing>
+                </mc:Choice>
+                <mc:Fallback>
+                  <w:pict>
+                    <v:shape w14:anchorId="1B7DC94F" id="Straight Arrow Connector 45" o:spid="_x0000_s1026" type="#_x0000_t32" style="position:absolute;margin-left:58.95pt;margin-top:89.4pt;width:129.3pt;height:0;flip:x;z-index:251696128;visibility:visible;mso-wrap-style:square;mso-wrap-distance-left:9pt;mso-wrap-distance-top:0;mso-wrap-distance-right:9pt;mso-wrap-distance-bottom:0;mso-position-horizontal:absolute;mso-position-horizontal-relative:text;mso-position-vertical:absolute;mso-position-vertical-relative:text" o:gfxdata="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" strokecolor="#4472c4 [3204]" strokeweight="1pt">
+                      <v:stroke endarrow="block" joinstyle="miter"/>
+                    </v:shape>
+                  </w:pict>
+                </mc:Fallback>
+              </mc:AlternateContent>
+            </w:r>
+            <w:r>
+              <w:rPr>
+                <w:noProof/>
+              </w:rPr>
+              <mc:AlternateContent>
+                <mc:Choice Requires="wps">
+                  <w:drawing>
+                    <wp:anchor distT="0" distB="0" distL="114300" distR="114300" simplePos="0" relativeHeight="251675648" behindDoc="0" locked="0" layoutInCell="1" allowOverlap="1" wp14:anchorId="4B83B60A" wp14:editId="0D0BD5D2">
+                      <wp:simplePos x="0" y="0"/>
+                      <wp:positionH relativeFrom="column">
+                        <wp:posOffset>760730</wp:posOffset>
+                      </wp:positionH>
+                      <wp:positionV relativeFrom="paragraph">
+                        <wp:posOffset>157531</wp:posOffset>
+                      </wp:positionV>
+                      <wp:extent cx="1630680" cy="0"/>
+                      <wp:effectExtent l="0" t="76200" r="26670" b="95250"/>
+                      <wp:wrapNone/>
+                      <wp:docPr id="19" name="Straight Arrow Connector 19"/>
+                      <wp:cNvGraphicFramePr/>
+                      <a:graphic xmlns:a="http://schemas.openxmlformats.org/drawingml/2006/main">
+                        <a:graphicData uri="http://schemas.microsoft.com/office/word/2010/wordprocessingShape">
+                          <wps:wsp>
+                            <wps:cNvCnPr/>
+                            <wps:spPr>
+                              <a:xfrm>
+                                <a:off x="0" y="0"/>
+                                <a:ext cx="1630680" cy="0"/>
+                              </a:xfrm>
+                              <a:prstGeom prst="straightConnector1">
+                                <a:avLst/>
+                              </a:prstGeom>
+                              <a:ln w="12700">
+                                <a:headEnd type="none" w="med" len="med"/>
+                                <a:tailEnd type="triangle" w="med" len="med"/>
+                              </a:ln>
+                            </wps:spPr>
+                            <wps:style>
+                              <a:lnRef idx="1">
+                                <a:schemeClr val="accent1"/>
+                              </a:lnRef>
+                              <a:fillRef idx="0">
+                                <a:schemeClr val="accent1"/>
+                              </a:fillRef>
+                              <a:effectRef idx="0">
+                                <a:schemeClr val="accent1"/>
+                              </a:effectRef>
+                              <a:fontRef idx="minor">
+                                <a:schemeClr val="tx1"/>
+                              </a:fontRef>
+                            </wps:style>
+                            <wps:bodyPr/>
+                          </wps:wsp>
+                        </a:graphicData>
+                      </a:graphic>
+                    </wp:anchor>
+                  </w:drawing>
+                </mc:Choice>
+                <mc:Fallback>
+                  <w:pict>
+                    <v:shape w14:anchorId="5996FE43" id="Straight Arrow Connector 19" o:spid="_x0000_s1026" type="#_x0000_t32" style="position:absolute;margin-left:59.9pt;margin-top:12.4pt;width:128.4pt;height:0;z-index:251675648;visibility:visible;mso-wrap-style:square;mso-wrap-distance-left:9pt;mso-wrap-distance-top:0;mso-wrap-distance-right:9pt;mso-wrap-distance-bottom:0;mso-position-horizontal:absolute;mso-position-horizontal-relative:text;mso-position-vertical:absolute;mso-position-vertical-relative:text" o:gfxdata="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" strokecolor="#4472c4 [3204]" strokeweight="1pt">
+                      <v:stroke endarrow="block" joinstyle="miter"/>
+                    </v:shape>
+                  </w:pict>
+                </mc:Fallback>
+              </mc:AlternateContent>
+            </w:r>
+          </w:p>
+        </w:tc>
+        <w:tc>
+          <w:tcPr>
+            <w:tcW w:w="2585" w:type="dxa"/>
+          </w:tcPr>
+          <w:p>
+            <w:r>
+              <w:rPr>
+                <w:noProof/>
+              </w:rPr>
+              <mc:AlternateContent>
+                <mc:Choice Requires="wps">
+                  <w:drawing>
+                    <wp:anchor distT="45720" distB="45720" distL="114300" distR="114300" simplePos="0" relativeHeight="251700224" behindDoc="1" locked="0" layoutInCell="1" allowOverlap="1" wp14:anchorId="4F54362F" wp14:editId="1EC42C8C">
+                      <wp:simplePos x="0" y="0"/>
+                      <wp:positionH relativeFrom="column">
+                        <wp:posOffset>671195</wp:posOffset>
+                      </wp:positionH>
+                      <wp:positionV relativeFrom="paragraph">
+                        <wp:posOffset>1899319</wp:posOffset>
+                      </wp:positionV>
+                      <wp:extent cx="3023235" cy="238760"/>
+                      <wp:effectExtent l="0" t="0" r="5715" b="8890"/>
+                      <wp:wrapNone/>
+                      <wp:docPr id="47" name="Text Box 2"/>
+                      <wp:cNvGraphicFramePr>
+                        <a:graphicFrameLocks xmlns:a="http://schemas.openxmlformats.org/drawingml/2006/main"/>
+                      </wp:cNvGraphicFramePr>
+                      <a:graphic xmlns:a="http://schemas.openxmlformats.org/drawingml/2006/main">
+                        <a:graphicData uri="http://schemas.microsoft.com/office/word/2010/wordprocessingShape">
+                          <wps:wsp>
+                            <wps:cNvSpPr txBox="1">
+                              <a:spLocks noChangeArrowheads="1"/>
+                            </wps:cNvSpPr>
+                            <wps:spPr bwMode="auto">
+                              <a:xfrm>
+                                <a:off x="0" y="0"/>
+                                <a:ext cx="3023235" cy="238760"/>
+                              </a:xfrm>
+                              <a:prstGeom prst="rect">
+                                <a:avLst/>
+                              </a:prstGeom>
+                              <a:solidFill>
+                                <a:srgbClr val="FFFFFF"/>
+                              </a:solidFill>
+                              <a:ln w="9525">
+                                <a:noFill/>
+                                <a:miter lim="800000"/>
+                                <a:headEnd/>
+                                <a:tailEnd/>
+                              </a:ln>
+                            </wps:spPr>
+                            <wps:txbx>
+                              <w:txbxContent>
+                                <w:p>
+                                  <w:pPr>
+                                    <w:rPr>
+                                      <w:color w:val="404040" w:themeColor="text1" w:themeTint="BF"/>
+                                      <w:sz w:val="16"/>
+                                      <w:szCs w:val="16"/>
+                                    </w:rPr>
+                                  </w:pPr>
+                                  <w:r>
+                                    <w:rPr>
+                                      <w:color w:val="404040" w:themeColor="text1" w:themeTint="BF"/>
+                                      <w:sz w:val="16"/>
+                                      <w:szCs w:val="16"/>
+                                    </w:rPr>
+                                    <w:t xml:space="preserve">Kafka send message to </w:t>
+                                  </w:r>
+                                  <w:r>
+                                    <w:rPr>
+                                      <w:color w:val="404040" w:themeColor="text1" w:themeTint="BF"/>
+                                      <w:sz w:val="16"/>
+                                      <w:szCs w:val="16"/>
+                                    </w:rPr>
+                                    <w:t>consumer</w:t>
+                                  </w:r>
+                                  <w:r>
+                                    <w:rPr>
+                                      <w:color w:val="404040" w:themeColor="text1" w:themeTint="BF"/>
+                                      <w:sz w:val="16"/>
+                                      <w:szCs w:val="16"/>
+                                    </w:rPr>
+                                    <w:t xml:space="preserve"> topic.</w:t>
+                                  </w:r>
+                                </w:p>
+                              </w:txbxContent>
+                            </wps:txbx>
+                            <wps:bodyPr rot="0" vert="horz" wrap="square" lIns="91440" tIns="45720" rIns="91440" bIns="45720" anchor="t" anchorCtr="0">
+                              <a:noAutofit/>
+                            </wps:bodyPr>
+                          </wps:wsp>
+                        </a:graphicData>
+                      </a:graphic>
+                      <wp14:sizeRelH relativeFrom="margin">
+                        <wp14:pctWidth>0</wp14:pctWidth>
+                      </wp14:sizeRelH>
+                      <wp14:sizeRelV relativeFrom="margin">
+                        <wp14:pctHeight>0</wp14:pctHeight>
+                      </wp14:sizeRelV>
+                    </wp:anchor>
+                  </w:drawing>
+                </mc:Choice>
+                <mc:Fallback>
+                  <w:pict>
+                    <v:shape w14:anchorId="4F54362F" id="_x0000_s1028" type="#_x0000_t202" style="position:absolute;margin-left:52.85pt;margin-top:149.55pt;width:238.05pt;height:18.8pt;z-index:-251616256;visibility:visible;mso-wrap-style:square;mso-width-percent:0;mso-height-percent:0;mso-wrap-distance-left:9pt;mso-wrap-distance-top:3.6pt;mso-wrap-distance-right:9pt;mso-wrap-distance-bottom:3.6pt;mso-position-horizontal:absolute;mso-position-horizontal-relative:text;mso-position-vertical:absolute;mso-position-vertical-relative:text;mso-width-percent:0;mso-height-percent:0;mso-width-relative:margin;mso-height-relative:margin;v-text-anchor:top" o:gfxdata="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" stroked="f">
+                      <v:textbox>
+                        <w:txbxContent>
+                          <w:p>
+                            <w:pPr>
+                              <w:rPr>
+                                <w:color w:val="404040" w:themeColor="text1" w:themeTint="BF"/>
+                                <w:sz w:val="16"/>
+                                <w:szCs w:val="16"/>
+                              </w:rPr>
+                            </w:pPr>
+                            <w:r>
+                              <w:rPr>
+                                <w:color w:val="404040" w:themeColor="text1" w:themeTint="BF"/>
+                                <w:sz w:val="16"/>
+                                <w:szCs w:val="16"/>
+                              </w:rPr>
+                              <w:t xml:space="preserve">Kafka send message to </w:t>
+                            </w:r>
+                            <w:r>
+                              <w:rPr>
+                                <w:color w:val="404040" w:themeColor="text1" w:themeTint="BF"/>
+                                <w:sz w:val="16"/>
+                                <w:szCs w:val="16"/>
+                              </w:rPr>
+                              <w:t>consumer</w:t>
+                            </w:r>
+                            <w:r>
+                              <w:rPr>
+                                <w:color w:val="404040" w:themeColor="text1" w:themeTint="BF"/>
+                                <w:sz w:val="16"/>
+                                <w:szCs w:val="16"/>
+                              </w:rPr>
+                              <w:t xml:space="preserve"> topic.</w:t>
+                            </w:r>
+                          </w:p>
+                        </w:txbxContent>
+                      </v:textbox>
+                    </v:shape>
+                  </w:pict>
+                </mc:Fallback>
+              </mc:AlternateContent>
+            </w:r>
+            <w:r>
+              <w:rPr>
+                <w:noProof/>
+              </w:rPr>
+              <mc:AlternateContent>
+                <mc:Choice Requires="wps">
+                  <w:drawing>
+                    <wp:anchor distT="45720" distB="45720" distL="114300" distR="114300" simplePos="0" relativeHeight="251698176" behindDoc="1" locked="0" layoutInCell="1" allowOverlap="1" wp14:anchorId="7B1ECB69" wp14:editId="55F44C7E">
+                      <wp:simplePos x="0" y="0"/>
+                      <wp:positionH relativeFrom="column">
+                        <wp:posOffset>152107</wp:posOffset>
+                      </wp:positionH>
+                      <wp:positionV relativeFrom="paragraph">
+                        <wp:posOffset>912684</wp:posOffset>
+                      </wp:positionV>
+                      <wp:extent cx="1408259" cy="238897"/>
+                      <wp:effectExtent l="0" t="0" r="1905" b="8890"/>
+                      <wp:wrapNone/>
+                      <wp:docPr id="46" name="Text Box 2"/>
+                      <wp:cNvGraphicFramePr>
+                        <a:graphicFrameLocks xmlns:a="http://schemas.openxmlformats.org/drawingml/2006/main"/>
+                      </wp:cNvGraphicFramePr>
+                      <a:graphic xmlns:a="http://schemas.openxmlformats.org/drawingml/2006/main">
+                        <a:graphicData uri="http://schemas.microsoft.com/office/word/2010/wordprocessingShape">
+                          <wps:wsp>
+                            <wps:cNvSpPr txBox="1">
+                              <a:spLocks noChangeArrowheads="1"/>
+                            </wps:cNvSpPr>
+                            <wps:spPr bwMode="auto">
+                              <a:xfrm>
+                                <a:off x="0" y="0"/>
+                                <a:ext cx="1408259" cy="238897"/>
+                              </a:xfrm>
+                              <a:prstGeom prst="rect">
+                                <a:avLst/>
+                              </a:prstGeom>
+                              <a:solidFill>
+                                <a:srgbClr val="FFFFFF"/>
+                              </a:solidFill>
+                              <a:ln w="9525">
+                                <a:noFill/>
+                                <a:miter lim="800000"/>
+                                <a:headEnd/>
+                                <a:tailEnd/>
+                              </a:ln>
+                            </wps:spPr>
+                            <wps:txbx>
+                              <w:txbxContent>
+                                <w:p>
+                                  <w:pPr>
+                                    <w:rPr>
+                                      <w:color w:val="404040" w:themeColor="text1" w:themeTint="BF"/>
+                                      <w:sz w:val="16"/>
+                                      <w:szCs w:val="16"/>
+                                    </w:rPr>
+                                  </w:pPr>
+                                  <w:r>
+                                    <w:rPr>
+                                      <w:color w:val="404040" w:themeColor="text1" w:themeTint="BF"/>
+                                      <w:sz w:val="16"/>
+                                      <w:szCs w:val="16"/>
+                                    </w:rPr>
+                                    <w:t>Resource created response.</w:t>
+                                  </w:r>
+                                </w:p>
+                              </w:txbxContent>
+                            </wps:txbx>
+                            <wps:bodyPr rot="0" vert="horz" wrap="square" lIns="91440" tIns="45720" rIns="91440" bIns="45720" anchor="t" anchorCtr="0">
+                              <a:noAutofit/>
+                            </wps:bodyPr>
+                          </wps:wsp>
+                        </a:graphicData>
+                      </a:graphic>
+                      <wp14:sizeRelH relativeFrom="margin">
+                        <wp14:pctWidth>0</wp14:pctWidth>
+                      </wp14:sizeRelH>
+                      <wp14:sizeRelV relativeFrom="margin">
+                        <wp14:pctHeight>0</wp14:pctHeight>
+                      </wp14:sizeRelV>
+                    </wp:anchor>
+                  </w:drawing>
+                </mc:Choice>
+                <mc:Fallback>
+                  <w:pict>
+                    <v:shape w14:anchorId="7B1ECB69" id="_x0000_s1029" type="#_x0000_t202" style="position:absolute;margin-left:12pt;margin-top:71.85pt;width:110.9pt;height:18.8pt;z-index:-251618304;visibility:visible;mso-wrap-style:square;mso-width-percent:0;mso-height-percent:0;mso-wrap-distance-left:9pt;mso-wrap-distance-top:3.6pt;mso-wrap-distance-right:9pt;mso-wrap-distance-bottom:3.6pt;mso-position-horizontal:absolute;mso-position-horizontal-relative:text;mso-position-vertical:absolute;mso-position-vertical-relative:text;mso-width-percent:0;mso-height-percent:0;mso-width-relative:margin;mso-height-relative:margin;v-text-anchor:top" o:gfxdata="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" stroked="f">
+                      <v:textbox>
+                        <w:txbxContent>
+                          <w:p>
+                            <w:pPr>
+                              <w:rPr>
+                                <w:color w:val="404040" w:themeColor="text1" w:themeTint="BF"/>
+                                <w:sz w:val="16"/>
+                                <w:szCs w:val="16"/>
+                              </w:rPr>
+                            </w:pPr>
+                            <w:r>
+                              <w:rPr>
+                                <w:color w:val="404040" w:themeColor="text1" w:themeTint="BF"/>
+                                <w:sz w:val="16"/>
+                                <w:szCs w:val="16"/>
+                              </w:rPr>
+                              <w:t>Resource created response.</w:t>
+                            </w:r>
+                          </w:p>
+                        </w:txbxContent>
+                      </v:textbox>
+                    </v:shape>
+                  </w:pict>
+                </mc:Fallback>
+              </mc:AlternateContent>
+            </w:r>
+            <w:r>
+              <w:rPr>
+                <w:noProof/>
+              </w:rPr>
+              <mc:AlternateContent>
+                <mc:Choice Requires="wps">
+                  <w:drawing>
+                    <wp:anchor distT="45720" distB="45720" distL="114300" distR="114300" simplePos="0" relativeHeight="251687936" behindDoc="1" locked="0" layoutInCell="1" allowOverlap="1" wp14:anchorId="58991744" wp14:editId="6694130C">
+                      <wp:simplePos x="0" y="0"/>
+                      <wp:positionH relativeFrom="column">
+                        <wp:posOffset>110919</wp:posOffset>
+                      </wp:positionH>
+                      <wp:positionV relativeFrom="paragraph">
+                        <wp:posOffset>105376</wp:posOffset>
+                      </wp:positionV>
+                      <wp:extent cx="1037590" cy="238897"/>
+                      <wp:effectExtent l="0" t="0" r="0" b="8890"/>
+                      <wp:wrapNone/>
+                      <wp:docPr id="217" name="Text Box 2"/>
+                      <wp:cNvGraphicFramePr>
+                        <a:graphicFrameLocks xmlns:a="http://schemas.openxmlformats.org/drawingml/2006/main"/>
+                      </wp:cNvGraphicFramePr>
+                      <a:graphic xmlns:a="http://schemas.openxmlformats.org/drawingml/2006/main">
+                        <a:graphicData uri="http://schemas.microsoft.com/office/word/2010/wordprocessingShape">
+                          <wps:wsp>
+                            <wps:cNvSpPr txBox="1">
+                              <a:spLocks noChangeArrowheads="1"/>
+                            </wps:cNvSpPr>
+                            <wps:spPr bwMode="auto">
+                              <a:xfrm>
+                                <a:off x="0" y="0"/>
+                                <a:ext cx="1037590" cy="238897"/>
+                              </a:xfrm>
+                              <a:prstGeom prst="rect">
+                                <a:avLst/>
+                              </a:prstGeom>
+                              <a:solidFill>
+                                <a:srgbClr val="FFFFFF"/>
+                              </a:solidFill>
+                              <a:ln w="9525">
+                                <a:noFill/>
+                                <a:miter lim="800000"/>
+                                <a:headEnd/>
+                                <a:tailEnd/>
+                              </a:ln>
+                            </wps:spPr>
+                            <wps:txbx>
+                              <w:txbxContent>
+                                <w:p>
+                                  <w:pPr>
+                                    <w:rPr>
+                                      <w:color w:val="404040" w:themeColor="text1" w:themeTint="BF"/>
+                                      <w:sz w:val="16"/>
+                                      <w:szCs w:val="16"/>
+                                    </w:rPr>
+                                  </w:pPr>
+                                  <w:r>
+                                    <w:rPr>
+                                      <w:color w:val="404040" w:themeColor="text1" w:themeTint="BF"/>
+                                      <w:sz w:val="16"/>
+                                      <w:szCs w:val="16"/>
+                                    </w:rPr>
+                                    <w:t>Consumer call API</w:t>
+                                  </w:r>
+                                </w:p>
+                              </w:txbxContent>
+                            </wps:txbx>
+                            <wps:bodyPr rot="0" vert="horz" wrap="square" lIns="91440" tIns="45720" rIns="91440" bIns="45720" anchor="t" anchorCtr="0">
+                              <a:noAutofit/>
+                            </wps:bodyPr>
+                          </wps:wsp>
+                        </a:graphicData>
+                      </a:graphic>
+                      <wp14:sizeRelH relativeFrom="margin">
+                        <wp14:pctWidth>0</wp14:pctWidth>
+                      </wp14:sizeRelH>
+                      <wp14:sizeRelV relativeFrom="margin">
+                        <wp14:pctHeight>0</wp14:pctHeight>
+                      </wp14:sizeRelV>
+                    </wp:anchor>
+                  </w:drawing>
+                </mc:Choice>
+                <mc:Fallback>
+                  <w:pict>
+                    <v:shape w14:anchorId="58991744" id="_x0000_s1030" type="#_x0000_t202" style="position:absolute;margin-left:8.75pt;margin-top:8.3pt;width:81.7pt;height:18.8pt;z-index:-251628544;visibility:visible;mso-wrap-style:square;mso-width-percent:0;mso-height-percent:0;mso-wrap-distance-left:9pt;mso-wrap-distance-top:3.6pt;mso-wrap-distance-right:9pt;mso-wrap-distance-bottom:3.6pt;mso-position-horizontal:absolute;mso-position-horizontal-relative:text;mso-position-vertical:absolute;mso-position-vertical-relative:text;mso-width-percent:0;mso-height-percent:0;mso-width-relative:margin;mso-height-relative:margin;v-text-anchor:top" o:gfxdata="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" stroked="f">
+                      <v:textbox>
+                        <w:txbxContent>
+                          <w:p>
+                            <w:pPr>
+                              <w:rPr>
+                                <w:color w:val="404040" w:themeColor="text1" w:themeTint="BF"/>
+                                <w:sz w:val="16"/>
+                                <w:szCs w:val="16"/>
+                              </w:rPr>
+                            </w:pPr>
+                            <w:r>
+                              <w:rPr>
+                                <w:color w:val="404040" w:themeColor="text1" w:themeTint="BF"/>
+                                <w:sz w:val="16"/>
+                                <w:szCs w:val="16"/>
+                              </w:rPr>
+                              <w:t>Consumer call API</w:t>
+                            </w:r>
+                          </w:p>
+                        </w:txbxContent>
+                      </v:textbox>
+                    </v:shape>
+                  </w:pict>
+                </mc:Fallback>
+              </mc:AlternateContent>
+            </w:r>
+            <w:r>
+              <w:rPr>
+                <w:noProof/>
+              </w:rPr>
+              <mc:AlternateContent>
+                <mc:Choice Requires="wps">
+                  <w:drawing>
+                    <wp:anchor distT="0" distB="0" distL="114300" distR="114300" simplePos="0" relativeHeight="251684864" behindDoc="0" locked="0" layoutInCell="1" allowOverlap="1" wp14:anchorId="04DA2221" wp14:editId="3CE99E52">
+                      <wp:simplePos x="0" y="0"/>
+                      <wp:positionH relativeFrom="column">
+                        <wp:posOffset>1573187</wp:posOffset>
+                      </wp:positionH>
+                      <wp:positionV relativeFrom="paragraph">
+                        <wp:posOffset>574932</wp:posOffset>
+                      </wp:positionV>
+                      <wp:extent cx="1282322" cy="8238"/>
+                      <wp:effectExtent l="0" t="57150" r="32385" b="87630"/>
+                      <wp:wrapNone/>
+                      <wp:docPr id="35" name="Straight Arrow Connector 35"/>
+                      <wp:cNvGraphicFramePr/>
+                      <a:graphic xmlns:a="http://schemas.openxmlformats.org/drawingml/2006/main">
+                        <a:graphicData uri="http://schemas.microsoft.com/office/word/2010/wordprocessingShape">
+                          <wps:wsp>
+                            <wps:cNvCnPr/>
+                            <wps:spPr>
+                              <a:xfrm>
+                                <a:off x="0" y="0"/>
+                                <a:ext cx="1282322" cy="8238"/>
+                              </a:xfrm>
+                              <a:prstGeom prst="straightConnector1">
+                                <a:avLst/>
+                              </a:prstGeom>
+                              <a:ln w="12700">
+                                <a:tailEnd type="triangle"/>
+                              </a:ln>
+                            </wps:spPr>
+                            <wps:style>
+                              <a:lnRef idx="1">
+                                <a:schemeClr val="accent1"/>
+                              </a:lnRef>
+                              <a:fillRef idx="0">
+                                <a:schemeClr val="accent1"/>
+                              </a:fillRef>
+                              <a:effectRef idx="0">
+                                <a:schemeClr val="accent1"/>
+                              </a:effectRef>
+                              <a:fontRef idx="minor">
+                                <a:schemeClr val="tx1"/>
+                              </a:fontRef>
+                            </wps:style>
+                            <wps:bodyPr/>
+                          </wps:wsp>
+                        </a:graphicData>
+                      </a:graphic>
+                    </wp:anchor>
+                  </w:drawing>
+                </mc:Choice>
+                <mc:Fallback>
+                  <w:pict>
+                    <v:shape w14:anchorId="168428CF" id="Straight Arrow Connector 35" o:spid="_x0000_s1026" type="#_x0000_t32" style="position:absolute;margin-left:123.85pt;margin-top:45.25pt;width:100.95pt;height:.65pt;z-index:251684864;visibility:visible;mso-wrap-style:square;mso-wrap-distance-left:9pt;mso-wrap-distance-top:0;mso-wrap-distance-right:9pt;mso-wrap-distance-bottom:0;mso-position-horizontal:absolute;mso-position-horizontal-relative:text;mso-position-vertical:absolute;mso-position-vertical-relative:text" o:gfxdata="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" strokecolor="#4472c4 [3204]" strokeweight="1pt">
+                      <v:stroke endarrow="block" joinstyle="miter"/>
+                    </v:shape>
+                  </w:pict>
+                </mc:Fallback>
+              </mc:AlternateContent>
+            </w:r>
+            <w:r>
+              <w:rPr>
+                <w:noProof/>
+              </w:rPr>
+              <mc:AlternateContent>
+                <mc:Choice Requires="wps">
+                  <w:drawing>
+                    <wp:anchor distT="0" distB="0" distL="114300" distR="114300" simplePos="0" relativeHeight="251678720" behindDoc="0" locked="0" layoutInCell="1" allowOverlap="1" wp14:anchorId="06A38E93" wp14:editId="32FAB3F1">
+                      <wp:simplePos x="0" y="0"/>
+                      <wp:positionH relativeFrom="column">
+                        <wp:posOffset>1543685</wp:posOffset>
+                      </wp:positionH>
+                      <wp:positionV relativeFrom="paragraph">
+                        <wp:posOffset>301642</wp:posOffset>
+                      </wp:positionV>
+                      <wp:extent cx="1314450" cy="15875"/>
+                      <wp:effectExtent l="38100" t="76200" r="0" b="79375"/>
+                      <wp:wrapNone/>
+                      <wp:docPr id="22" name="Straight Arrow Connector 22"/>
+                      <wp:cNvGraphicFramePr/>
+                      <a:graphic xmlns:a="http://schemas.openxmlformats.org/drawingml/2006/main">
+                        <a:graphicData uri="http://schemas.microsoft.com/office/word/2010/wordprocessingShape">
+                          <wps:wsp>
+                            <wps:cNvCnPr/>
+                            <wps:spPr>
+                              <a:xfrm flipH="1" flipV="1">
+                                <a:off x="0" y="0"/>
+                                <a:ext cx="1314450" cy="15875"/>
+                              </a:xfrm>
+                              <a:prstGeom prst="straightConnector1">
+                                <a:avLst/>
+                              </a:prstGeom>
+                              <a:ln w="12700">
+                                <a:tailEnd type="triangle"/>
+                              </a:ln>
+                            </wps:spPr>
+                            <wps:style>
+                              <a:lnRef idx="1">
+                                <a:schemeClr val="accent1"/>
+                              </a:lnRef>
+                              <a:fillRef idx="0">
+                                <a:schemeClr val="accent1"/>
+                              </a:fillRef>
+                              <a:effectRef idx="0">
+                                <a:schemeClr val="accent1"/>
+                              </a:effectRef>
+                              <a:fontRef idx="minor">
+                                <a:schemeClr val="tx1"/>
+                              </a:fontRef>
+                            </wps:style>
+                            <wps:bodyPr/>
+                          </wps:wsp>
+                        </a:graphicData>
+                      </a:graphic>
+                    </wp:anchor>
+                  </w:drawing>
+                </mc:Choice>
+                <mc:Fallback>
+                  <w:pict>
+                    <v:shape w14:anchorId="53348325" id="Straight Arrow Connector 22" o:spid="_x0000_s1026" type="#_x0000_t32" style="position:absolute;margin-left:121.55pt;margin-top:23.75pt;width:103.5pt;height:1.25pt;flip:x y;z-index:251678720;visibility:visible;mso-wrap-style:square;mso-wrap-distance-left:9pt;mso-wrap-distance-top:0;mso-wrap-distance-right:9pt;mso-wrap-distance-bottom:0;mso-position-horizontal:absolute;mso-position-horizontal-relative:text;mso-position-vertical:absolute;mso-position-vertical-relative:text" o:gfxdata="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" strokecolor="#4472c4 [3204]" strokeweight="1pt">
+                      <v:stroke endarrow="block" joinstyle="miter"/>
+                    </v:shape>
+                  </w:pict>
+                </mc:Fallback>
+              </mc:AlternateContent>
+            </w:r>
+          </w:p>
+        </w:tc>
+        <w:tc>
+          <w:tcPr>
+            <w:tcW w:w="2022" w:type="dxa"/>
+          </w:tcPr>
+          <w:p>
+            <w:r>
+              <w:rPr>
+                <w:noProof/>
+              </w:rPr>
+              <mc:AlternateContent>
+                <mc:Choice Requires="wps">
+                  <w:drawing>
+                    <wp:anchor distT="0" distB="0" distL="114300" distR="114300" simplePos="0" relativeHeight="251695104" behindDoc="0" locked="0" layoutInCell="1" allowOverlap="1" wp14:anchorId="5ED79D39" wp14:editId="19091691">
+                      <wp:simplePos x="0" y="0"/>
+                      <wp:positionH relativeFrom="column">
+                        <wp:posOffset>-64221</wp:posOffset>
+                      </wp:positionH>
+                      <wp:positionV relativeFrom="paragraph">
+                        <wp:posOffset>846781</wp:posOffset>
+                      </wp:positionV>
+                      <wp:extent cx="3468130" cy="24576"/>
+                      <wp:effectExtent l="0" t="76200" r="18415" b="71120"/>
+                      <wp:wrapNone/>
+                      <wp:docPr id="44" name="Straight Arrow Connector 44"/>
+                      <wp:cNvGraphicFramePr/>
+                      <a:graphic xmlns:a="http://schemas.openxmlformats.org/drawingml/2006/main">
+                        <a:graphicData uri="http://schemas.microsoft.com/office/word/2010/wordprocessingShape">
+                          <wps:wsp>
+                            <wps:cNvCnPr/>
+                            <wps:spPr>
+                              <a:xfrm flipV="1">
+                                <a:off x="0" y="0"/>
+                                <a:ext cx="3468130" cy="24576"/>
+                              </a:xfrm>
+                              <a:prstGeom prst="straightConnector1">
+                                <a:avLst/>
+                              </a:prstGeom>
+                              <a:ln w="12700">
+                                <a:tailEnd type="triangle"/>
+                              </a:ln>
+                            </wps:spPr>
+                            <wps:style>
+                              <a:lnRef idx="1">
+                                <a:schemeClr val="accent1"/>
+                              </a:lnRef>
+                              <a:fillRef idx="0">
+                                <a:schemeClr val="accent1"/>
+                              </a:fillRef>
+                              <a:effectRef idx="0">
+                                <a:schemeClr val="accent1"/>
+                              </a:effectRef>
+                              <a:fontRef idx="minor">
+                                <a:schemeClr val="tx1"/>
+                              </a:fontRef>
+                            </wps:style>
+                            <wps:bodyPr/>
+                          </wps:wsp>
+                        </a:graphicData>
+                      </a:graphic>
+                    </wp:anchor>
+                  </w:drawing>
+                </mc:Choice>
+                <mc:Fallback>
+                  <w:pict>
+                    <v:shape w14:anchorId="6781D71E" id="Straight Arrow Connector 44" o:spid="_x0000_s1026" type="#_x0000_t32" style="position:absolute;margin-left:-5.05pt;margin-top:66.7pt;width:273.1pt;height:1.95pt;flip:y;z-index:251695104;visibility:visible;mso-wrap-style:square;mso-wrap-distance-left:9pt;mso-wrap-distance-top:0;mso-wrap-distance-right:9pt;mso-wrap-distance-bottom:0;mso-position-horizontal:absolute;mso-position-horizontal-relative:text;mso-position-vertical:absolute;mso-position-vertical-relative:text" o:gfxdata="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" strokecolor="#4472c4 [3204]" strokeweight="1pt">
+                      <v:stroke endarrow="block" joinstyle="miter"/>
+                    </v:shape>
+                  </w:pict>
+                </mc:Fallback>
+              </mc:AlternateContent>
+            </w:r>
+            <w:r>
+              <w:rPr>
+                <w:noProof/>
+              </w:rPr>
+              <mc:AlternateContent>
+                <mc:Choice Requires="wps">
+                  <w:drawing>
+                    <wp:anchor distT="45720" distB="45720" distL="114300" distR="114300" simplePos="0" relativeHeight="251692032" behindDoc="1" locked="0" layoutInCell="1" allowOverlap="1" wp14:anchorId="5263A8E2" wp14:editId="165E2006">
+                      <wp:simplePos x="0" y="0"/>
+                      <wp:positionH relativeFrom="column">
+                        <wp:posOffset>18157</wp:posOffset>
+                      </wp:positionH>
+                      <wp:positionV relativeFrom="paragraph">
+                        <wp:posOffset>377224</wp:posOffset>
+                      </wp:positionV>
+                      <wp:extent cx="1153297" cy="238897"/>
+                      <wp:effectExtent l="0" t="0" r="8890" b="8890"/>
+                      <wp:wrapNone/>
+                      <wp:docPr id="40" name="Text Box 2"/>
+                      <wp:cNvGraphicFramePr>
+                        <a:graphicFrameLocks xmlns:a="http://schemas.openxmlformats.org/drawingml/2006/main"/>
+                      </wp:cNvGraphicFramePr>
+                      <a:graphic xmlns:a="http://schemas.openxmlformats.org/drawingml/2006/main">
+                        <a:graphicData uri="http://schemas.microsoft.com/office/word/2010/wordprocessingShape">
+                          <wps:wsp>
+                            <wps:cNvSpPr txBox="1">
+                              <a:spLocks noChangeArrowheads="1"/>
+                            </wps:cNvSpPr>
+                            <wps:spPr bwMode="auto">
+                              <a:xfrm>
+                                <a:off x="0" y="0"/>
+                                <a:ext cx="1153297" cy="238897"/>
+                              </a:xfrm>
+                              <a:prstGeom prst="rect">
+                                <a:avLst/>
+                              </a:prstGeom>
+                              <a:solidFill>
+                                <a:srgbClr val="FFFFFF"/>
+                              </a:solidFill>
+                              <a:ln w="9525">
+                                <a:noFill/>
+                                <a:miter lim="800000"/>
+                                <a:headEnd/>
+                                <a:tailEnd/>
+                              </a:ln>
+                            </wps:spPr>
+                            <wps:txbx>
+                              <w:txbxContent>
+                                <w:p>
+                                  <w:pPr>
+                                    <w:rPr>
+                                      <w:color w:val="404040" w:themeColor="text1" w:themeTint="BF"/>
+                                      <w:sz w:val="16"/>
+                                      <w:szCs w:val="16"/>
+                                    </w:rPr>
+                                  </w:pPr>
+                                  <w:r>
+                                    <w:rPr>
+                                      <w:color w:val="404040" w:themeColor="text1" w:themeTint="BF"/>
+                                      <w:sz w:val="16"/>
+                                      <w:szCs w:val="16"/>
+                                    </w:rPr>
+                                    <w:t>DB to persist data.</w:t>
+                                  </w:r>
+                                </w:p>
+                              </w:txbxContent>
+                            </wps:txbx>
+                            <wps:bodyPr rot="0" vert="horz" wrap="square" lIns="91440" tIns="45720" rIns="91440" bIns="45720" anchor="t" anchorCtr="0">
+                              <a:noAutofit/>
+                            </wps:bodyPr>
+                          </wps:wsp>
+                        </a:graphicData>
+                      </a:graphic>
+                      <wp14:sizeRelH relativeFrom="margin">
+                        <wp14:pctWidth>0</wp14:pctWidth>
+                      </wp14:sizeRelH>
+                      <wp14:sizeRelV relativeFrom="margin">
+                        <wp14:pctHeight>0</wp14:pctHeight>
+                      </wp14:sizeRelV>
+                    </wp:anchor>
+                  </w:drawing>
+                </mc:Choice>
+                <mc:Fallback>
+                  <w:pict>
+                    <v:shape w14:anchorId="5263A8E2" id="_x0000_s1031" type="#_x0000_t202" style="position:absolute;margin-left:1.45pt;margin-top:29.7pt;width:90.8pt;height:18.8pt;z-index:-251624448;visibility:visible;mso-wrap-style:square;mso-width-percent:0;mso-height-percent:0;mso-wrap-distance-left:9pt;mso-wrap-distance-top:3.6pt;mso-wrap-distance-right:9pt;mso-wrap-distance-bottom:3.6pt;mso-position-horizontal:absolute;mso-position-horizontal-relative:text;mso-position-vertical:absolute;mso-position-vertical-relative:text;mso-width-percent:0;mso-height-percent:0;mso-width-relative:margin;mso-height-relative:margin;v-text-anchor:top" o:gfxdata="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" stroked="f">
+                      <v:textbox>
+                        <w:txbxContent>
+                          <w:p>
+                            <w:pPr>
+                              <w:rPr>
+                                <w:color w:val="404040" w:themeColor="text1" w:themeTint="BF"/>
+                                <w:sz w:val="16"/>
+                                <w:szCs w:val="16"/>
+                              </w:rPr>
+                            </w:pPr>
+                            <w:r>
+                              <w:rPr>
+                                <w:color w:val="404040" w:themeColor="text1" w:themeTint="BF"/>
+                                <w:sz w:val="16"/>
+                                <w:szCs w:val="16"/>
+                              </w:rPr>
+                              <w:t>DB to persist data.</w:t>
+                            </w:r>
+                          </w:p>
+                        </w:txbxContent>
+                      </v:textbox>
+                    </v:shape>
+                  </w:pict>
+                </mc:Fallback>
+              </mc:AlternateContent>
+            </w:r>
+            <w:r>
+              <w:rPr>
+                <w:noProof/>
+              </w:rPr>
+              <mc:AlternateContent>
+                <mc:Choice Requires="wps">
+                  <w:drawing>
+                    <wp:anchor distT="45720" distB="45720" distL="114300" distR="114300" simplePos="0" relativeHeight="251689984" behindDoc="1" locked="0" layoutInCell="1" allowOverlap="1" wp14:anchorId="2E0A61E9" wp14:editId="435418B3">
+                      <wp:simplePos x="0" y="0"/>
+                      <wp:positionH relativeFrom="column">
+                        <wp:posOffset>-6985</wp:posOffset>
+                      </wp:positionH>
+                      <wp:positionV relativeFrom="paragraph">
+                        <wp:posOffset>53340</wp:posOffset>
+                      </wp:positionV>
+                      <wp:extent cx="1037590" cy="238897"/>
+                      <wp:effectExtent l="0" t="0" r="0" b="8890"/>
+                      <wp:wrapNone/>
+                      <wp:docPr id="38" name="Text Box 2"/>
+                      <wp:cNvGraphicFramePr>
+                        <a:graphicFrameLocks xmlns:a="http://schemas.openxmlformats.org/drawingml/2006/main"/>
+                      </wp:cNvGraphicFramePr>
+                      <a:graphic xmlns:a="http://schemas.openxmlformats.org/drawingml/2006/main">
+                        <a:graphicData uri="http://schemas.microsoft.com/office/word/2010/wordprocessingShape">
+                          <wps:wsp>
+                            <wps:cNvSpPr txBox="1">
+                              <a:spLocks noChangeArrowheads="1"/>
+                            </wps:cNvSpPr>
+                            <wps:spPr bwMode="auto">
+                              <a:xfrm>
+                                <a:off x="0" y="0"/>
+                                <a:ext cx="1037590" cy="238897"/>
+                              </a:xfrm>
+                              <a:prstGeom prst="rect">
+                                <a:avLst/>
+                              </a:prstGeom>
+                              <a:solidFill>
+                                <a:srgbClr val="FFFFFF"/>
+                              </a:solidFill>
+                              <a:ln w="9525">
+                                <a:noFill/>
+                                <a:miter lim="800000"/>
+                                <a:headEnd/>
+                                <a:tailEnd/>
+                              </a:ln>
+                            </wps:spPr>
+                            <wps:txbx>
+                              <w:txbxContent>
+                                <w:p>
+                                  <w:pPr>
+                                    <w:rPr>
+                                      <w:color w:val="404040" w:themeColor="text1" w:themeTint="BF"/>
+                                      <w:sz w:val="16"/>
+                                      <w:szCs w:val="16"/>
+                                    </w:rPr>
+                                  </w:pPr>
+                                  <w:r>
+                                    <w:rPr>
+                                      <w:color w:val="404040" w:themeColor="text1" w:themeTint="BF"/>
+                                      <w:sz w:val="16"/>
+                                      <w:szCs w:val="16"/>
+                                    </w:rPr>
+                                    <w:t>Model predict</w:t>
+                                  </w:r>
+                                  <w:r>
+                                    <w:rPr>
+                                      <w:color w:val="404040" w:themeColor="text1" w:themeTint="BF"/>
+                                      <w:sz w:val="16"/>
+                                      <w:szCs w:val="16"/>
+                                    </w:rPr>
+                                    <w:t>ion</w:t>
+                                  </w:r>
+                                </w:p>
+                              </w:txbxContent>
+                            </wps:txbx>
+                            <wps:bodyPr rot="0" vert="horz" wrap="square" lIns="91440" tIns="45720" rIns="91440" bIns="45720" anchor="t" anchorCtr="0">
+                              <a:noAutofit/>
+                            </wps:bodyPr>
+                          </wps:wsp>
+                        </a:graphicData>
+                      </a:graphic>
+                      <wp14:sizeRelH relativeFrom="margin">
+                        <wp14:pctWidth>0</wp14:pctWidth>
+                      </wp14:sizeRelH>
+                      <wp14:sizeRelV relativeFrom="margin">
+                        <wp14:pctHeight>0</wp14:pctHeight>
+                      </wp14:sizeRelV>
+                    </wp:anchor>
+                  </w:drawing>
+                </mc:Choice>
+                <mc:Fallback>
+                  <w:pict>
+                    <v:shape w14:anchorId="2E0A61E9" id="_x0000_s1032" type="#_x0000_t202" style="position:absolute;margin-left:-.55pt;margin-top:4.2pt;width:81.7pt;height:18.8pt;z-index:-251626496;visibility:visible;mso-wrap-style:square;mso-width-percent:0;mso-height-percent:0;mso-wrap-distance-left:9pt;mso-wrap-distance-top:3.6pt;mso-wrap-distance-right:9pt;mso-wrap-distance-bottom:3.6pt;mso-position-horizontal:absolute;mso-position-horizontal-relative:text;mso-position-vertical:absolute;mso-position-vertical-relative:text;mso-width-percent:0;mso-height-percent:0;mso-width-relative:margin;mso-height-relative:margin;v-text-anchor:top" o:gfxdata="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" stroked="f">
+                      <v:textbox>
+                        <w:txbxContent>
+                          <w:p>
+                            <w:pPr>
+                              <w:rPr>
+                                <w:color w:val="404040" w:themeColor="text1" w:themeTint="BF"/>
+                                <w:sz w:val="16"/>
+                                <w:szCs w:val="16"/>
+                              </w:rPr>
+                            </w:pPr>
+                            <w:r>
+                              <w:rPr>
+                                <w:color w:val="404040" w:themeColor="text1" w:themeTint="BF"/>
+                                <w:sz w:val="16"/>
+                                <w:szCs w:val="16"/>
+                              </w:rPr>
+                              <w:t>Model predict</w:t>
+                            </w:r>
+                            <w:r>
+                              <w:rPr>
+                                <w:color w:val="404040" w:themeColor="text1" w:themeTint="BF"/>
+                                <w:sz w:val="16"/>
+                                <w:szCs w:val="16"/>
+                              </w:rPr>
+                              <w:t>ion</w:t>
+                            </w:r>
+                          </w:p>
+                        </w:txbxContent>
+                      </v:textbox>
+                    </v:shape>
+                  </w:pict>
+                </mc:Fallback>
+              </mc:AlternateContent>
+            </w:r>
+          </w:p>
+        </w:tc>
+        <w:tc>
+          <w:tcPr>
+            <w:tcW w:w="1910" w:type="dxa"/>
+          </w:tcPr>
+          <w:p>
+            <w:r>
+              <w:rPr>
+                <w:noProof/>
+              </w:rPr>
+              <mc:AlternateContent>
+                <mc:Choice Requires="wps">
+                  <w:drawing>
+                    <wp:anchor distT="45720" distB="45720" distL="114300" distR="114300" simplePos="0" relativeHeight="251694080" behindDoc="1" locked="0" layoutInCell="1" allowOverlap="1" wp14:anchorId="7CED7FE3" wp14:editId="709AD70D">
+                      <wp:simplePos x="0" y="0"/>
+                      <wp:positionH relativeFrom="column">
+                        <wp:posOffset>-1010439</wp:posOffset>
+                      </wp:positionH>
+                      <wp:positionV relativeFrom="paragraph">
+                        <wp:posOffset>632597</wp:posOffset>
+                      </wp:positionV>
+                      <wp:extent cx="2042606" cy="238897"/>
+                      <wp:effectExtent l="0" t="0" r="0" b="8890"/>
+                      <wp:wrapNone/>
+                      <wp:docPr id="41" name="Text Box 2"/>
+                      <wp:cNvGraphicFramePr>
+                        <a:graphicFrameLocks xmlns:a="http://schemas.openxmlformats.org/drawingml/2006/main"/>
+                      </wp:cNvGraphicFramePr>
+                      <a:graphic xmlns:a="http://schemas.openxmlformats.org/drawingml/2006/main">
+                        <a:graphicData uri="http://schemas.microsoft.com/office/word/2010/wordprocessingShape">
+                          <wps:wsp>
+                            <wps:cNvSpPr txBox="1">
+                              <a:spLocks noChangeArrowheads="1"/>
+                            </wps:cNvSpPr>
+                            <wps:spPr bwMode="auto">
+                              <a:xfrm>
+                                <a:off x="0" y="0"/>
+                                <a:ext cx="2042606" cy="238897"/>
+                              </a:xfrm>
+                              <a:prstGeom prst="rect">
+                                <a:avLst/>
+                              </a:prstGeom>
+                              <a:solidFill>
+                                <a:srgbClr val="FFFFFF"/>
+                              </a:solidFill>
+                              <a:ln w="9525">
+                                <a:noFill/>
+                                <a:miter lim="800000"/>
+                                <a:headEnd/>
+                                <a:tailEnd/>
+                              </a:ln>
+                            </wps:spPr>
+                            <wps:txbx>
+                              <w:txbxContent>
+                                <w:p>
+                                  <w:pPr>
+                                    <w:rPr>
+                                      <w:color w:val="404040" w:themeColor="text1" w:themeTint="BF"/>
+                                      <w:sz w:val="16"/>
+                                      <w:szCs w:val="16"/>
+                                    </w:rPr>
+                                  </w:pPr>
+                                  <w:r>
+                                    <w:rPr>
+                                      <w:color w:val="404040" w:themeColor="text1" w:themeTint="BF"/>
+                                      <w:sz w:val="16"/>
+                                      <w:szCs w:val="16"/>
+                                    </w:rPr>
+                                    <w:t xml:space="preserve">Kafka send message to </w:t>
+                                  </w:r>
+                                  <w:r>
+                                    <w:rPr>
+                                      <w:color w:val="404040" w:themeColor="text1" w:themeTint="BF"/>
+                                      <w:sz w:val="16"/>
+                                      <w:szCs w:val="16"/>
+                                    </w:rPr>
+                                    <w:t>producer topic.</w:t>
+                                  </w:r>
+                                </w:p>
+                              </w:txbxContent>
+                            </wps:txbx>
+                            <wps:bodyPr rot="0" vert="horz" wrap="square" lIns="91440" tIns="45720" rIns="91440" bIns="45720" anchor="t" anchorCtr="0">
+                              <a:noAutofit/>
+                            </wps:bodyPr>
+                          </wps:wsp>
+                        </a:graphicData>
+                      </a:graphic>
+                      <wp14:sizeRelH relativeFrom="margin">
+                        <wp14:pctWidth>0</wp14:pctWidth>
+                      </wp14:sizeRelH>
+                      <wp14:sizeRelV relativeFrom="margin">
+                        <wp14:pctHeight>0</wp14:pctHeight>
+                      </wp14:sizeRelV>
+                    </wp:anchor>
+                  </w:drawing>
+                </mc:Choice>
+                <mc:Fallback>
+                  <w:pict>
+                    <v:shape w14:anchorId="7CED7FE3" id="_x0000_s1033" type="#_x0000_t202" style="position:absolute;margin-left:-79.55pt;margin-top:49.8pt;width:160.85pt;height:18.8pt;z-index:-251622400;visibility:visible;mso-wrap-style:square;mso-width-percent:0;mso-height-percent:0;mso-wrap-distance-left:9pt;mso-wrap-distance-top:3.6pt;mso-wrap-distance-right:9pt;mso-wrap-distance-bottom:3.6pt;mso-position-horizontal:absolute;mso-position-horizontal-relative:text;mso-position-vertical:absolute;mso-position-vertical-relative:text;mso-width-percent:0;mso-height-percent:0;mso-width-relative:margin;mso-height-relative:margin;v-text-anchor:top" o:gfxdata="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" stroked="f">
+                      <v:textbox>
+                        <w:txbxContent>
+                          <w:p>
+                            <w:pPr>
+                              <w:rPr>
+                                <w:color w:val="404040" w:themeColor="text1" w:themeTint="BF"/>
+                                <w:sz w:val="16"/>
+                                <w:szCs w:val="16"/>
+                              </w:rPr>
+                            </w:pPr>
+                            <w:r>
+                              <w:rPr>
+                                <w:color w:val="404040" w:themeColor="text1" w:themeTint="BF"/>
+                                <w:sz w:val="16"/>
+                                <w:szCs w:val="16"/>
+                              </w:rPr>
+                              <w:t xml:space="preserve">Kafka send message to </w:t>
+                            </w:r>
+                            <w:r>
+                              <w:rPr>
+                                <w:color w:val="404040" w:themeColor="text1" w:themeTint="BF"/>
+                                <w:sz w:val="16"/>
+                                <w:szCs w:val="16"/>
+                              </w:rPr>
+                              <w:t>producer topic.</w:t>
+                            </w:r>
+                          </w:p>
+                        </w:txbxContent>
+                      </v:textbox>
+                    </v:shape>
+                  </w:pict>
+                </mc:Fallback>
+              </mc:AlternateContent>
+            </w:r>
+          </w:p>
+        </w:tc>
+        <w:tc>
+          <w:tcPr>
+            <w:tcW w:w="1525" w:type="dxa"/>
+          </w:tcPr>
+          <w:p/>
+        </w:tc>
+      </w:tr>
+    </w:tbl>
+    <w:p/>
+    <w:p/>
     <w:sectPr>
-      <w:headerReference w:type="even" r:id="rId13"/>
-      <w:headerReference w:type="default" r:id="rId14"/>
-      <w:footerReference w:type="even" r:id="rId15"/>
-      <w:footerReference w:type="default" r:id="rId16"/>
-      <w:headerReference w:type="first" r:id="rId17"/>
-      <w:footerReference w:type="first" r:id="rId18"/>
+      <w:headerReference w:type="even" r:id="rId14"/>
+      <w:headerReference w:type="default" r:id="rId15"/>
+      <w:footerReference w:type="even" r:id="rId16"/>
+      <w:footerReference w:type="default" r:id="rId17"/>
+      <w:headerReference w:type="first" r:id="rId18"/>
+      <w:footerReference w:type="first" r:id="rId19"/>
       <w:pgSz w:w="12240" w:h="15840"/>
       <w:pgMar w:top="1440" w:right="1440" w:bottom="1440" w:left="1440" w:header="720" w:footer="720" w:gutter="0"/>
       <w:cols w:space="720"/>
@@ -1424,8 +3628,7 @@
               <v:stroke joinstyle="miter"/>
               <v:path gradientshapeok="t" o:connecttype="rect"/>
             </v:shapetype>
-            <v:shape id="Text Box 7" o:spid="_x0000_s1028" type="#_x0000_t202" alt="For RealPage Internal Use Only" style="position:absolute;margin-left:0;margin-top:0;width:34.95pt;height:34.95pt;z-index:251662336;visibility:visible;mso-wrap-style:none;mso-wrap-distance-left:0;mso-wrap-distance-top:0;mso-wrap-distance-right:0;mso-wrap-distance-bottom:0;mso-position-horizontal:center;mso-position-horizontal-relative:page;mso-position-vertical:bottom;mso-position-vertical-relative:page;v-text-anchor:bottom" o:gfxdata="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" filled="f" stroked="f">
-              <v:fill o:detectmouseclick="t"/>
+            <v:shape id="Text Box 7" o:spid="_x0000_s1036" type="#_x0000_t202" alt="For RealPage Internal Use Only" style="position:absolute;margin-left:0;margin-top:0;width:34.95pt;height:34.95pt;z-index:251662336;visibility:visible;mso-wrap-style:none;mso-wrap-distance-left:0;mso-wrap-distance-top:0;mso-wrap-distance-right:0;mso-wrap-distance-bottom:0;mso-position-horizontal:center;mso-position-horizontal-relative:page;mso-position-vertical:bottom;mso-position-vertical-relative:page;v-text-anchor:bottom" o:gfxdata="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" filled="f" stroked="f">
               <v:textbox style="mso-fit-shape-to-text:t" inset="0,0,0,15pt">
                 <w:txbxContent>
                   <w:p>
@@ -1555,8 +3758,7 @@
               <v:stroke joinstyle="miter"/>
               <v:path gradientshapeok="t" o:connecttype="rect"/>
             </v:shapetype>
-            <v:shape id="Text Box 8" o:spid="_x0000_s1029" type="#_x0000_t202" alt="For RealPage Internal Use Only" style="position:absolute;margin-left:0;margin-top:0;width:34.95pt;height:34.95pt;z-index:251663360;visibility:visible;mso-wrap-style:none;mso-wrap-distance-left:0;mso-wrap-distance-top:0;mso-wrap-distance-right:0;mso-wrap-distance-bottom:0;mso-position-horizontal:center;mso-position-horizontal-relative:page;mso-position-vertical:bottom;mso-position-vertical-relative:page;v-text-anchor:bottom" o:gfxdata="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" filled="f" stroked="f">
-              <v:fill o:detectmouseclick="t"/>
+            <v:shape id="Text Box 8" o:spid="_x0000_s1037" type="#_x0000_t202" alt="For RealPage Internal Use Only" style="position:absolute;margin-left:0;margin-top:0;width:34.95pt;height:34.95pt;z-index:251663360;visibility:visible;mso-wrap-style:none;mso-wrap-distance-left:0;mso-wrap-distance-top:0;mso-wrap-distance-right:0;mso-wrap-distance-bottom:0;mso-position-horizontal:center;mso-position-horizontal-relative:page;mso-position-vertical:bottom;mso-position-vertical-relative:page;v-text-anchor:bottom" o:gfxdata="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" filled="f" stroked="f">
               <v:textbox style="mso-fit-shape-to-text:t" inset="0,0,0,15pt">
                 <w:txbxContent>
                   <w:p>
@@ -1686,8 +3888,7 @@
               <v:stroke joinstyle="miter"/>
               <v:path gradientshapeok="t" o:connecttype="rect"/>
             </v:shapetype>
-            <v:shape id="Text Box 6" o:spid="_x0000_s1031" type="#_x0000_t202" alt="For RealPage Internal Use Only" style="position:absolute;margin-left:0;margin-top:0;width:34.95pt;height:34.95pt;z-index:251661312;visibility:visible;mso-wrap-style:none;mso-wrap-distance-left:0;mso-wrap-distance-top:0;mso-wrap-distance-right:0;mso-wrap-distance-bottom:0;mso-position-horizontal:center;mso-position-horizontal-relative:page;mso-position-vertical:bottom;mso-position-vertical-relative:page;v-text-anchor:bottom" o:gfxdata="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" filled="f" stroked="f">
-              <v:fill o:detectmouseclick="t"/>
+            <v:shape id="Text Box 6" o:spid="_x0000_s1039" type="#_x0000_t202" alt="For RealPage Internal Use Only" style="position:absolute;margin-left:0;margin-top:0;width:34.95pt;height:34.95pt;z-index:251661312;visibility:visible;mso-wrap-style:none;mso-wrap-distance-left:0;mso-wrap-distance-top:0;mso-wrap-distance-right:0;mso-wrap-distance-bottom:0;mso-position-horizontal:center;mso-position-horizontal-relative:page;mso-position-vertical:bottom;mso-position-vertical-relative:page;v-text-anchor:bottom" o:gfxdata="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" filled="f" stroked="f">
               <v:textbox style="mso-fit-shape-to-text:t" inset="0,0,0,15pt">
                 <w:txbxContent>
                   <w:p>
@@ -1842,8 +4043,7 @@
               <v:stroke joinstyle="miter"/>
               <v:path gradientshapeok="t" o:connecttype="rect"/>
             </v:shapetype>
-            <v:shape id="Text Box 4" o:spid="_x0000_s1026" type="#_x0000_t202" alt="Internal Use" style="position:absolute;margin-left:0;margin-top:0;width:34.95pt;height:34.95pt;z-index:251659264;visibility:visible;mso-wrap-style:none;mso-wrap-distance-left:0;mso-wrap-distance-top:0;mso-wrap-distance-right:0;mso-wrap-distance-bottom:0;mso-position-horizontal:center;mso-position-horizontal-relative:page;mso-position-vertical:top;mso-position-vertical-relative:page;v-text-anchor:top" o:gfxdata="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" filled="f" stroked="f">
-              <v:fill o:detectmouseclick="t"/>
+            <v:shape id="Text Box 4" o:spid="_x0000_s1034" type="#_x0000_t202" alt="Internal Use" style="position:absolute;margin-left:0;margin-top:0;width:34.95pt;height:34.95pt;z-index:251659264;visibility:visible;mso-wrap-style:none;mso-wrap-distance-left:0;mso-wrap-distance-top:0;mso-wrap-distance-right:0;mso-wrap-distance-bottom:0;mso-position-horizontal:center;mso-position-horizontal-relative:page;mso-position-vertical:top;mso-position-vertical-relative:page;v-text-anchor:top" o:gfxdata="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" filled="f" stroked="f">
               <v:textbox style="mso-fit-shape-to-text:t" inset="0,15pt,0,0">
                 <w:txbxContent>
                   <w:p>
@@ -1973,8 +4173,7 @@
               <v:stroke joinstyle="miter"/>
               <v:path gradientshapeok="t" o:connecttype="rect"/>
             </v:shapetype>
-            <v:shape id="Text Box 5" o:spid="_x0000_s1027" type="#_x0000_t202" alt="Internal Use" style="position:absolute;margin-left:0;margin-top:0;width:34.95pt;height:34.95pt;z-index:251660288;visibility:visible;mso-wrap-style:none;mso-wrap-distance-left:0;mso-wrap-distance-top:0;mso-wrap-distance-right:0;mso-wrap-distance-bottom:0;mso-position-horizontal:center;mso-position-horizontal-relative:page;mso-position-vertical:top;mso-position-vertical-relative:page;v-text-anchor:top" o:gfxdata="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" filled="f" stroked="f">
-              <v:fill o:detectmouseclick="t"/>
+            <v:shape id="Text Box 5" o:spid="_x0000_s1035" type="#_x0000_t202" alt="Internal Use" style="position:absolute;margin-left:0;margin-top:0;width:34.95pt;height:34.95pt;z-index:251660288;visibility:visible;mso-wrap-style:none;mso-wrap-distance-left:0;mso-wrap-distance-top:0;mso-wrap-distance-right:0;mso-wrap-distance-bottom:0;mso-position-horizontal:center;mso-position-horizontal-relative:page;mso-position-vertical:top;mso-position-vertical-relative:page;v-text-anchor:top" o:gfxdata="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" filled="f" stroked="f">
               <v:textbox style="mso-fit-shape-to-text:t" inset="0,15pt,0,0">
                 <w:txbxContent>
                   <w:p>
@@ -2104,8 +4303,7 @@
               <v:stroke joinstyle="miter"/>
               <v:path gradientshapeok="t" o:connecttype="rect"/>
             </v:shapetype>
-            <v:shape id="Text Box 3" o:spid="_x0000_s1030" type="#_x0000_t202" alt="Internal Use" style="position:absolute;margin-left:0;margin-top:0;width:34.95pt;height:34.95pt;z-index:251658240;visibility:visible;mso-wrap-style:none;mso-wrap-distance-left:0;mso-wrap-distance-top:0;mso-wrap-distance-right:0;mso-wrap-distance-bottom:0;mso-position-horizontal:center;mso-position-horizontal-relative:page;mso-position-vertical:top;mso-position-vertical-relative:page;v-text-anchor:top" o:gfxdata="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" filled="f" stroked="f">
-              <v:fill o:detectmouseclick="t"/>
+            <v:shape id="Text Box 3" o:spid="_x0000_s1038" type="#_x0000_t202" alt="Internal Use" style="position:absolute;margin-left:0;margin-top:0;width:34.95pt;height:34.95pt;z-index:251658240;visibility:visible;mso-wrap-style:none;mso-wrap-distance-left:0;mso-wrap-distance-top:0;mso-wrap-distance-right:0;mso-wrap-distance-bottom:0;mso-position-horizontal:center;mso-position-horizontal-relative:page;mso-position-vertical:top;mso-position-vertical-relative:page;v-text-anchor:top" o:gfxdata="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" filled="f" stroked="f">
               <v:textbox style="mso-fit-shape-to-text:t" inset="0,15pt,0,0">
                 <w:txbxContent>
                   <w:p>
@@ -2145,16 +4343,16 @@
 <file path=word/numbering.xml><?xml version="1.0" encoding="utf-8"?>
 <w:numbering xmlns:wpc="http://schemas.microsoft.com/office/word/2010/wordprocessingCanvas" xmlns:cx="http://schemas.microsoft.com/office/drawing/2014/chartex" xmlns:cx1="http://schemas.microsoft.com/office/drawing/2015/9/8/chartex" xmlns:cx2="http://schemas.microsoft.com/office/drawing/2015/10/21/chartex" xmlns:cx3="http://schemas.microsoft.com/office/drawing/2016/5/9/chartex" xmlns:cx4="http://schemas.microsoft.com/office/drawing/2016/5/10/chartex" xmlns:cx5="http://schemas.microsoft.com/office/drawing/2016/5/11/chartex" xmlns:cx6="http://schemas.microsoft.com/office/drawing/2016/5/12/chartex" xmlns:cx7="http://schemas.microsoft.com/office/drawing/2016/5/13/chartex" xmlns:cx8="http://schemas.microsoft.com/office/drawing/2016/5/14/chartex" xmlns:mc="http://schemas.openxmlformats.org/markup-compatibility/2006" xmlns:aink="http://schemas.microsoft.com/office/drawing/2016/ink" xmlns:am3d="http://schemas.microsoft.com/office/drawing/2017/model3d" xmlns:o="urn:schemas-microsoft-com:office:office" xmlns:oel="http://schemas.microsoft.com/office/2019/extlst" xmlns:r="http://schemas.openxmlformats.org/officeDocument/2006/relationships" xmlns:m="http://schemas.openxmlformats.org/officeDocument/2006/math" xmlns:v="urn:schemas-microsoft-com:vml" xmlns:wp14="http://schemas.microsoft.com/office/word/2010/wordprocessingDrawing" xmlns:wp="http://schemas.openxmlformats.org/drawingml/2006/wordprocessingDrawing" xmlns:w10="urn:schemas-microsoft-com:office:word" xmlns:w="http://schemas.openxmlformats.org/wordprocessingml/2006/main" xmlns:w14="http://schemas.microsoft.com/office/word/2010/wordml" xmlns:w15="http://schemas.microsoft.com/office/word/2012/wordml" xmlns:w16cex="http://schemas.microsoft.com/office/word/2018/wordml/cex" xmlns:w16cid="http://schemas.microsoft.com/office/word/2016/wordml/cid" xmlns:w16="http://schemas.microsoft.com/office/word/2018/wordml" xmlns:w16du="http://schemas.microsoft.com/office/word/2023/wordml/word16du" xmlns:w16sdtdh="http://schemas.microsoft.com/office/word/2020/wordml/sdtdatahash" xmlns:w16se="http://schemas.microsoft.com/office/word/2015/wordml/symex" xmlns:wpg="http://schemas.microsoft.com/office/word/2010/wordprocessingGroup" xmlns:wpi="http://schemas.microsoft.com/office/word/2010/wordprocessingInk" xmlns:wne="http://schemas.microsoft.com/office/word/2006/wordml" xmlns:wps="http://schemas.microsoft.com/office/word/2010/wordprocessingShape" mc:Ignorable="w14 w15 w16se w16cid w16 w16cex w16sdtdh wp14">
   <w:abstractNum w:abstractNumId="0" w15:restartNumberingAfterBreak="0">
-    <w:nsid w:val="6CB101AA"/>
+    <w:nsid w:val="2DC34C15"/>
     <w:multiLevelType w:val="hybridMultilevel"/>
-    <w:tmpl w:val="4920DDF4"/>
-    <w:lvl w:ilvl="0" w:tplc="04090011">
+    <w:tmpl w:val="E3D2ACFC"/>
+    <w:lvl w:ilvl="0" w:tplc="7A9405D4">
       <w:start w:val="1"/>
       <w:numFmt w:val="decimal"/>
       <w:lvlText w:val="%1)"/>
       <w:lvlJc w:val="left"/>
       <w:pPr>
-        <w:ind w:left="720" w:hanging="360"/>
+        <w:ind w:left="2190" w:hanging="360"/>
       </w:pPr>
       <w:rPr>
         <w:rFonts w:hint="default"/>
@@ -2166,7 +4364,7 @@
       <w:lvlText w:val="%2."/>
       <w:lvlJc w:val="left"/>
       <w:pPr>
-        <w:ind w:left="1440" w:hanging="360"/>
+        <w:ind w:left="2910" w:hanging="360"/>
       </w:pPr>
     </w:lvl>
     <w:lvl w:ilvl="2" w:tplc="0409001B" w:tentative="1">
@@ -2175,7 +4373,7 @@
       <w:lvlText w:val="%3."/>
       <w:lvlJc w:val="right"/>
       <w:pPr>
-        <w:ind w:left="2160" w:hanging="180"/>
+        <w:ind w:left="3630" w:hanging="180"/>
       </w:pPr>
     </w:lvl>
     <w:lvl w:ilvl="3" w:tplc="0409000F" w:tentative="1">
@@ -2184,7 +4382,7 @@
       <w:lvlText w:val="%4."/>
       <w:lvlJc w:val="left"/>
       <w:pPr>
-        <w:ind w:left="2880" w:hanging="360"/>
+        <w:ind w:left="4350" w:hanging="360"/>
       </w:pPr>
     </w:lvl>
     <w:lvl w:ilvl="4" w:tplc="04090019" w:tentative="1">
@@ -2193,7 +4391,7 @@
       <w:lvlText w:val="%5."/>
       <w:lvlJc w:val="left"/>
       <w:pPr>
-        <w:ind w:left="3600" w:hanging="360"/>
+        <w:ind w:left="5070" w:hanging="360"/>
       </w:pPr>
     </w:lvl>
     <w:lvl w:ilvl="5" w:tplc="0409001B" w:tentative="1">
@@ -2202,7 +4400,7 @@
       <w:lvlText w:val="%6."/>
       <w:lvlJc w:val="right"/>
       <w:pPr>
-        <w:ind w:left="4320" w:hanging="180"/>
+        <w:ind w:left="5790" w:hanging="180"/>
       </w:pPr>
     </w:lvl>
     <w:lvl w:ilvl="6" w:tplc="0409000F" w:tentative="1">
@@ -2211,7 +4409,7 @@
       <w:lvlText w:val="%7."/>
       <w:lvlJc w:val="left"/>
       <w:pPr>
-        <w:ind w:left="5040" w:hanging="360"/>
+        <w:ind w:left="6510" w:hanging="360"/>
       </w:pPr>
     </w:lvl>
     <w:lvl w:ilvl="7" w:tplc="04090019" w:tentative="1">
@@ -2220,7 +4418,7 @@
       <w:lvlText w:val="%8."/>
       <w:lvlJc w:val="left"/>
       <w:pPr>
-        <w:ind w:left="5760" w:hanging="360"/>
+        <w:ind w:left="7230" w:hanging="360"/>
       </w:pPr>
     </w:lvl>
     <w:lvl w:ilvl="8" w:tplc="0409001B" w:tentative="1">
@@ -2229,11 +4427,103 @@
       <w:lvlText w:val="%9."/>
       <w:lvlJc w:val="right"/>
       <w:pPr>
+        <w:ind w:left="7950" w:hanging="180"/>
+      </w:pPr>
+    </w:lvl>
+  </w:abstractNum>
+  <w:abstractNum w:abstractNumId="1" w15:restartNumberingAfterBreak="0">
+    <w:nsid w:val="6CB101AA"/>
+    <w:multiLevelType w:val="hybridMultilevel"/>
+    <w:tmpl w:val="4920DDF4"/>
+    <w:lvl w:ilvl="0" w:tplc="04090011">
+      <w:start w:val="1"/>
+      <w:numFmt w:val="decimal"/>
+      <w:lvlText w:val="%1)"/>
+      <w:lvlJc w:val="left"/>
+      <w:pPr>
+        <w:ind w:left="720" w:hanging="360"/>
+      </w:pPr>
+      <w:rPr>
+        <w:rFonts w:hint="default"/>
+      </w:rPr>
+    </w:lvl>
+    <w:lvl w:ilvl="1" w:tplc="04090019" w:tentative="1">
+      <w:start w:val="1"/>
+      <w:numFmt w:val="lowerLetter"/>
+      <w:lvlText w:val="%2."/>
+      <w:lvlJc w:val="left"/>
+      <w:pPr>
+        <w:ind w:left="1440" w:hanging="360"/>
+      </w:pPr>
+    </w:lvl>
+    <w:lvl w:ilvl="2" w:tplc="0409001B" w:tentative="1">
+      <w:start w:val="1"/>
+      <w:numFmt w:val="lowerRoman"/>
+      <w:lvlText w:val="%3."/>
+      <w:lvlJc w:val="right"/>
+      <w:pPr>
+        <w:ind w:left="2160" w:hanging="180"/>
+      </w:pPr>
+    </w:lvl>
+    <w:lvl w:ilvl="3" w:tplc="0409000F" w:tentative="1">
+      <w:start w:val="1"/>
+      <w:numFmt w:val="decimal"/>
+      <w:lvlText w:val="%4."/>
+      <w:lvlJc w:val="left"/>
+      <w:pPr>
+        <w:ind w:left="2880" w:hanging="360"/>
+      </w:pPr>
+    </w:lvl>
+    <w:lvl w:ilvl="4" w:tplc="04090019" w:tentative="1">
+      <w:start w:val="1"/>
+      <w:numFmt w:val="lowerLetter"/>
+      <w:lvlText w:val="%5."/>
+      <w:lvlJc w:val="left"/>
+      <w:pPr>
+        <w:ind w:left="3600" w:hanging="360"/>
+      </w:pPr>
+    </w:lvl>
+    <w:lvl w:ilvl="5" w:tplc="0409001B" w:tentative="1">
+      <w:start w:val="1"/>
+      <w:numFmt w:val="lowerRoman"/>
+      <w:lvlText w:val="%6."/>
+      <w:lvlJc w:val="right"/>
+      <w:pPr>
+        <w:ind w:left="4320" w:hanging="180"/>
+      </w:pPr>
+    </w:lvl>
+    <w:lvl w:ilvl="6" w:tplc="0409000F" w:tentative="1">
+      <w:start w:val="1"/>
+      <w:numFmt w:val="decimal"/>
+      <w:lvlText w:val="%7."/>
+      <w:lvlJc w:val="left"/>
+      <w:pPr>
+        <w:ind w:left="5040" w:hanging="360"/>
+      </w:pPr>
+    </w:lvl>
+    <w:lvl w:ilvl="7" w:tplc="04090019" w:tentative="1">
+      <w:start w:val="1"/>
+      <w:numFmt w:val="lowerLetter"/>
+      <w:lvlText w:val="%8."/>
+      <w:lvlJc w:val="left"/>
+      <w:pPr>
+        <w:ind w:left="5760" w:hanging="360"/>
+      </w:pPr>
+    </w:lvl>
+    <w:lvl w:ilvl="8" w:tplc="0409001B" w:tentative="1">
+      <w:start w:val="1"/>
+      <w:numFmt w:val="lowerRoman"/>
+      <w:lvlText w:val="%9."/>
+      <w:lvlJc w:val="right"/>
+      <w:pPr>
         <w:ind w:left="6480" w:hanging="180"/>
       </w:pPr>
     </w:lvl>
   </w:abstractNum>
   <w:num w:numId="1" w16cid:durableId="1065564894">
+    <w:abstractNumId w:val="1"/>
+  </w:num>
+  <w:num w:numId="2" w16cid:durableId="128476544">
     <w:abstractNumId w:val="0"/>
   </w:num>
 </w:numbering>
@@ -2801,7 +5091,6 @@
     <w:basedOn w:val="Normal"/>
     <w:link w:val="HTMLPreformattedChar"/>
     <w:uiPriority w:val="99"/>
-    <w:semiHidden/>
     <w:unhideWhenUsed/>
     <w:rsid w:val="00096301"/>
     <w:pPr>
@@ -2838,7 +5127,6 @@
     <w:basedOn w:val="DefaultParagraphFont"/>
     <w:link w:val="HTMLPreformatted"/>
     <w:uiPriority w:val="99"/>
-    <w:semiHidden/>
     <w:rsid w:val="00096301"/>
     <w:rPr>
       <w:rFonts w:ascii="Courier New" w:eastAsia="Times New Roman" w:hAnsi="Courier New" w:cs="Courier New"/>
@@ -2901,6 +5189,25 @@
       <w:color w:val="605E5C"/>
       <w:shd w:val="clear" w:color="auto" w:fill="E1DFDD"/>
     </w:rPr>
+  </w:style>
+  <w:style w:type="table" w:styleId="TableGrid">
+    <w:name w:val="Table Grid"/>
+    <w:basedOn w:val="TableNormal"/>
+    <w:uiPriority w:val="39"/>
+    <w:rsid w:val="00171318"/>
+    <w:pPr>
+      <w:spacing w:after="0" w:line="240" w:lineRule="auto"/>
+    </w:pPr>
+    <w:tblPr>
+      <w:tblBorders>
+        <w:top w:val="single" w:sz="4" w:space="0" w:color="auto"/>
+        <w:left w:val="single" w:sz="4" w:space="0" w:color="auto"/>
+        <w:bottom w:val="single" w:sz="4" w:space="0" w:color="auto"/>
+        <w:right w:val="single" w:sz="4" w:space="0" w:color="auto"/>
+        <w:insideH w:val="single" w:sz="4" w:space="0" w:color="auto"/>
+        <w:insideV w:val="single" w:sz="4" w:space="0" w:color="auto"/>
+      </w:tblBorders>
+    </w:tblPr>
   </w:style>
 </w:styles>
 </file>
@@ -3200,6 +5507,18 @@
 </a:theme>
 </file>
 
+<file path=customXml/item1.xml><?xml version="1.0" encoding="utf-8"?>
+<b:Sources xmlns:b="http://schemas.openxmlformats.org/officeDocument/2006/bibliography" xmlns="http://schemas.openxmlformats.org/officeDocument/2006/bibliography" SelectedStyle="\APASixthEditionOfficeOnline.xsl" StyleName="APA" Version="6"/>
+</file>
+
+<file path=customXml/itemProps1.xml><?xml version="1.0" encoding="utf-8"?>
+<ds:datastoreItem xmlns:ds="http://schemas.openxmlformats.org/officeDocument/2006/customXml" ds:itemID="{D4D77C31-6BF1-4D60-8287-45C5281B9A1F}">
+  <ds:schemaRefs>
+    <ds:schemaRef ds:uri="http://schemas.openxmlformats.org/officeDocument/2006/bibliography"/>
+  </ds:schemaRefs>
+</ds:datastoreItem>
+</file>
+
 <file path=docMetadata/LabelInfo.xml><?xml version="1.0" encoding="utf-8"?>
 <clbl:labelList xmlns:clbl="http://schemas.microsoft.com/office/2020/mipLabelMetadata">
   <clbl:label id="{36970c53-fc97-4c45-87e9-80615808800c}" enabled="1" method="Standard" siteId="{2c94bed6-d675-4d3d-a53b-7b461fd6acc2}" removed="0"/>

</xml_diff>